<commit_message>
docs-relatorio de manuntenção e atualizacao do gerenciamento de configuração
</commit_message>
<xml_diff>
--- a/documentacao/Gerenciamento_configuracao.docx
+++ b/documentacao/Gerenciamento_configuracao.docx
@@ -168,7 +168,14 @@
           <w:sz w:val="24"/>
           <w:szCs w:val="24"/>
         </w:rPr>
-        <w:t>VERSÃO 1.0</w:t>
+        <w:t>VERSÃO 1.</w:t>
+      </w:r>
+      <w:r>
+        <w:rPr>
+          <w:sz w:val="24"/>
+          <w:szCs w:val="24"/>
+        </w:rPr>
+        <w:t>1</w:t>
       </w:r>
     </w:p>
     <w:p>
@@ -1417,23 +1424,7 @@
           <w:sz w:val="24"/>
           <w:szCs w:val="24"/>
         </w:rPr>
-        <w:t>API_KEY=</w:t>
-      </w:r>
-      <w:proofErr w:type="gramStart"/>
-      <w:r>
-        <w:rPr>
-          <w:sz w:val="24"/>
-          <w:szCs w:val="24"/>
-        </w:rPr>
-        <w:t>[Insira</w:t>
-      </w:r>
-      <w:proofErr w:type="gramEnd"/>
-      <w:r>
-        <w:rPr>
-          <w:sz w:val="24"/>
-          <w:szCs w:val="24"/>
-        </w:rPr>
-        <w:t xml:space="preserve"> a chave da API]</w:t>
+        <w:t>API_KEY=[Insira a chave da API]</w:t>
       </w:r>
     </w:p>
     <w:p>
@@ -1505,23 +1496,29 @@
         <w:rPr>
           <w:sz w:val="24"/>
           <w:szCs w:val="24"/>
-          <w:lang w:val="en-US"/>
-        </w:rPr>
-      </w:pPr>
-      <w:r>
-        <w:rPr>
-          <w:sz w:val="24"/>
-          <w:szCs w:val="24"/>
-          <w:lang w:val="en-US"/>
-        </w:rPr>
-        <w:t xml:space="preserve">from </w:t>
-      </w:r>
+        </w:rPr>
+      </w:pPr>
       <w:proofErr w:type="spellStart"/>
       <w:r>
         <w:rPr>
           <w:sz w:val="24"/>
           <w:szCs w:val="24"/>
-          <w:lang w:val="en-US"/>
+        </w:rPr>
+        <w:t>from</w:t>
+      </w:r>
+      <w:proofErr w:type="spellEnd"/>
+      <w:r>
+        <w:rPr>
+          <w:sz w:val="24"/>
+          <w:szCs w:val="24"/>
+        </w:rPr>
+        <w:t xml:space="preserve"> </w:t>
+      </w:r>
+      <w:proofErr w:type="spellStart"/>
+      <w:r>
+        <w:rPr>
+          <w:sz w:val="24"/>
+          <w:szCs w:val="24"/>
         </w:rPr>
         <w:t>dotenv</w:t>
       </w:r>
@@ -1530,16 +1527,30 @@
         <w:rPr>
           <w:sz w:val="24"/>
           <w:szCs w:val="24"/>
-          <w:lang w:val="en-US"/>
-        </w:rPr>
-        <w:t xml:space="preserve"> import </w:t>
+        </w:rPr>
+        <w:t xml:space="preserve"> </w:t>
       </w:r>
       <w:proofErr w:type="spellStart"/>
       <w:r>
         <w:rPr>
           <w:sz w:val="24"/>
           <w:szCs w:val="24"/>
-          <w:lang w:val="en-US"/>
+        </w:rPr>
+        <w:t>import</w:t>
+      </w:r>
+      <w:proofErr w:type="spellEnd"/>
+      <w:r>
+        <w:rPr>
+          <w:sz w:val="24"/>
+          <w:szCs w:val="24"/>
+        </w:rPr>
+        <w:t xml:space="preserve"> </w:t>
+      </w:r>
+      <w:proofErr w:type="spellStart"/>
+      <w:r>
+        <w:rPr>
+          <w:sz w:val="24"/>
+          <w:szCs w:val="24"/>
         </w:rPr>
         <w:t>load_dotenv</w:t>
       </w:r>
@@ -1551,7 +1562,6 @@
         <w:rPr>
           <w:sz w:val="24"/>
           <w:szCs w:val="24"/>
-          <w:lang w:val="en-US"/>
         </w:rPr>
       </w:pPr>
       <w:proofErr w:type="spellStart"/>
@@ -1559,36 +1569,16 @@
         <w:rPr>
           <w:sz w:val="24"/>
           <w:szCs w:val="24"/>
-          <w:lang w:val="en-US"/>
-        </w:rPr>
-        <w:t>load_</w:t>
-      </w:r>
-      <w:proofErr w:type="gramStart"/>
-      <w:r>
-        <w:rPr>
-          <w:sz w:val="24"/>
-          <w:szCs w:val="24"/>
-          <w:lang w:val="en-US"/>
-        </w:rPr>
-        <w:t>dotenv</w:t>
+        </w:rPr>
+        <w:t>load_dotenv</w:t>
       </w:r>
       <w:proofErr w:type="spellEnd"/>
       <w:r>
         <w:rPr>
           <w:sz w:val="24"/>
           <w:szCs w:val="24"/>
-          <w:lang w:val="en-US"/>
-        </w:rPr>
-        <w:t>(</w:t>
-      </w:r>
-      <w:proofErr w:type="gramEnd"/>
-      <w:r>
-        <w:rPr>
-          <w:sz w:val="24"/>
-          <w:szCs w:val="24"/>
-          <w:lang w:val="en-US"/>
-        </w:rPr>
-        <w:t>)</w:t>
+        </w:rPr>
+        <w:t>()</w:t>
       </w:r>
     </w:p>
     <w:p>
@@ -1600,7 +1590,6 @@
           <w:b/>
           <w:sz w:val="24"/>
           <w:szCs w:val="24"/>
-          <w:lang w:val="en-US"/>
         </w:rPr>
       </w:pPr>
     </w:p>
@@ -1914,6 +1903,17 @@
         </w:rPr>
         <w:t>:</w:t>
       </w:r>
+    </w:p>
+    <w:p>
+      <w:pPr>
+        <w:spacing w:line="360" w:lineRule="auto"/>
+        <w:ind w:firstLine="708"/>
+        <w:jc w:val="both"/>
+        <w:rPr>
+          <w:sz w:val="24"/>
+          <w:szCs w:val="24"/>
+        </w:rPr>
+      </w:pPr>
     </w:p>
     <w:tbl>
       <w:tblPr>
@@ -1956,6 +1956,7 @@
                 <w:sz w:val="24"/>
                 <w:szCs w:val="24"/>
               </w:rPr>
+              <w:lastRenderedPageBreak/>
               <w:t>Dependência</w:t>
             </w:r>
           </w:p>
@@ -2001,6 +2002,7 @@
             <w:tcBorders>
               <w:right w:val="single" w:sz="4" w:space="0" w:color="auto"/>
             </w:tcBorders>
+            <w:shd w:val="clear" w:color="auto" w:fill="FFFFFF" w:themeFill="background1"/>
           </w:tcPr>
           <w:p>
             <w:pPr>
@@ -2024,15 +2026,7 @@
                 <w:sz w:val="24"/>
                 <w:szCs w:val="24"/>
               </w:rPr>
-              <w:lastRenderedPageBreak/>
-              <w:t>C</w:t>
-            </w:r>
-            <w:r>
-              <w:rPr>
-                <w:sz w:val="24"/>
-                <w:szCs w:val="24"/>
-              </w:rPr>
-              <w:t>ertifi</w:t>
+              <w:t>asgiref</w:t>
             </w:r>
             <w:proofErr w:type="spellEnd"/>
           </w:p>
@@ -2043,6 +2037,7 @@
             <w:tcBorders>
               <w:left w:val="single" w:sz="4" w:space="0" w:color="auto"/>
             </w:tcBorders>
+            <w:shd w:val="clear" w:color="auto" w:fill="FFFFFF" w:themeFill="background1"/>
           </w:tcPr>
           <w:p>
             <w:pPr>
@@ -2065,7 +2060,7 @@
                 <w:sz w:val="24"/>
                 <w:szCs w:val="24"/>
               </w:rPr>
-              <w:t>2024.8.30</w:t>
+              <w:t>3.8.1</w:t>
             </w:r>
           </w:p>
         </w:tc>
@@ -2077,6 +2072,7 @@
             <w:tcBorders>
               <w:right w:val="single" w:sz="4" w:space="0" w:color="auto"/>
             </w:tcBorders>
+            <w:shd w:val="clear" w:color="auto" w:fill="FFFFFF" w:themeFill="background1"/>
           </w:tcPr>
           <w:p>
             <w:pPr>
@@ -2100,7 +2096,7 @@
                 <w:sz w:val="24"/>
                 <w:szCs w:val="24"/>
               </w:rPr>
-              <w:t>charset-normalizer</w:t>
+              <w:t>certifi</w:t>
             </w:r>
             <w:proofErr w:type="spellEnd"/>
           </w:p>
@@ -2111,22 +2107,30 @@
             <w:tcBorders>
               <w:left w:val="single" w:sz="4" w:space="0" w:color="auto"/>
             </w:tcBorders>
-          </w:tcPr>
-          <w:p>
-            <w:pPr>
+            <w:shd w:val="clear" w:color="auto" w:fill="FFFFFF" w:themeFill="background1"/>
+          </w:tcPr>
+          <w:p>
+            <w:pPr>
+              <w:widowControl w:val="0"/>
+              <w:pBdr>
+                <w:top w:val="nil"/>
+                <w:left w:val="nil"/>
+                <w:bottom w:val="nil"/>
+                <w:right w:val="nil"/>
+                <w:between w:val="nil"/>
+              </w:pBdr>
               <w:spacing w:line="360" w:lineRule="auto"/>
-              <w:jc w:val="both"/>
-              <w:rPr>
-                <w:sz w:val="24"/>
-                <w:szCs w:val="24"/>
-              </w:rPr>
-            </w:pPr>
-            <w:r>
-              <w:rPr>
-                <w:sz w:val="24"/>
-                <w:szCs w:val="24"/>
-              </w:rPr>
-              <w:t>3.3.2</w:t>
+              <w:rPr>
+                <w:sz w:val="24"/>
+                <w:szCs w:val="24"/>
+              </w:rPr>
+            </w:pPr>
+            <w:r>
+              <w:rPr>
+                <w:sz w:val="24"/>
+                <w:szCs w:val="24"/>
+              </w:rPr>
+              <w:t>2024.8.30</w:t>
             </w:r>
           </w:p>
         </w:tc>
@@ -2138,6 +2142,7 @@
             <w:tcBorders>
               <w:right w:val="single" w:sz="4" w:space="0" w:color="auto"/>
             </w:tcBorders>
+            <w:shd w:val="clear" w:color="auto" w:fill="FFFFFF" w:themeFill="background1"/>
           </w:tcPr>
           <w:p>
             <w:pPr>
@@ -2161,7 +2166,7 @@
                 <w:sz w:val="24"/>
                 <w:szCs w:val="24"/>
               </w:rPr>
-              <w:t>colorama</w:t>
+              <w:t>charset-normalizer</w:t>
             </w:r>
             <w:proofErr w:type="spellEnd"/>
           </w:p>
@@ -2172,6 +2177,7 @@
             <w:tcBorders>
               <w:left w:val="single" w:sz="4" w:space="0" w:color="auto"/>
             </w:tcBorders>
+            <w:shd w:val="clear" w:color="auto" w:fill="FFFFFF" w:themeFill="background1"/>
           </w:tcPr>
           <w:p>
             <w:pPr>
@@ -2194,7 +2200,7 @@
                 <w:sz w:val="24"/>
                 <w:szCs w:val="24"/>
               </w:rPr>
-              <w:t>0.4.6</w:t>
+              <w:t>3.3.2</w:t>
             </w:r>
           </w:p>
         </w:tc>
@@ -2206,6 +2212,7 @@
             <w:tcBorders>
               <w:right w:val="single" w:sz="4" w:space="0" w:color="auto"/>
             </w:tcBorders>
+            <w:shd w:val="clear" w:color="auto" w:fill="FFFFFF" w:themeFill="background1"/>
           </w:tcPr>
           <w:p>
             <w:pPr>
@@ -2229,14 +2236,7 @@
                 <w:sz w:val="24"/>
                 <w:szCs w:val="24"/>
               </w:rPr>
-              <w:t>I</w:t>
-            </w:r>
-            <w:r>
-              <w:rPr>
-                <w:sz w:val="24"/>
-                <w:szCs w:val="24"/>
-              </w:rPr>
-              <w:t>dna</w:t>
+              <w:t>colorama</w:t>
             </w:r>
             <w:proofErr w:type="spellEnd"/>
           </w:p>
@@ -2247,29 +2247,23 @@
             <w:tcBorders>
               <w:left w:val="single" w:sz="4" w:space="0" w:color="auto"/>
             </w:tcBorders>
-          </w:tcPr>
-          <w:p>
-            <w:pPr>
-              <w:widowControl w:val="0"/>
-              <w:pBdr>
-                <w:top w:val="nil"/>
-                <w:left w:val="nil"/>
-                <w:bottom w:val="nil"/>
-                <w:right w:val="nil"/>
-                <w:between w:val="nil"/>
-              </w:pBdr>
+            <w:shd w:val="clear" w:color="auto" w:fill="FFFFFF" w:themeFill="background1"/>
+          </w:tcPr>
+          <w:p>
+            <w:pPr>
               <w:spacing w:line="360" w:lineRule="auto"/>
-              <w:rPr>
-                <w:sz w:val="24"/>
-                <w:szCs w:val="24"/>
-              </w:rPr>
-            </w:pPr>
-            <w:r>
-              <w:rPr>
-                <w:sz w:val="24"/>
-                <w:szCs w:val="24"/>
-              </w:rPr>
-              <w:t>3.10</w:t>
+              <w:jc w:val="both"/>
+              <w:rPr>
+                <w:sz w:val="24"/>
+                <w:szCs w:val="24"/>
+              </w:rPr>
+            </w:pPr>
+            <w:r>
+              <w:rPr>
+                <w:sz w:val="24"/>
+                <w:szCs w:val="24"/>
+              </w:rPr>
+              <w:t>0.4.6</w:t>
             </w:r>
           </w:p>
         </w:tc>
@@ -2281,6 +2275,7 @@
             <w:tcBorders>
               <w:right w:val="single" w:sz="4" w:space="0" w:color="auto"/>
             </w:tcBorders>
+            <w:shd w:val="clear" w:color="auto" w:fill="FFFFFF" w:themeFill="background1"/>
           </w:tcPr>
           <w:p>
             <w:pPr>
@@ -2298,16 +2293,14 @@
                 <w:szCs w:val="24"/>
               </w:rPr>
             </w:pPr>
-            <w:proofErr w:type="spellStart"/>
             <w:r>
               <w:rPr>
                 <w:sz w:val="24"/>
                 <w:szCs w:val="24"/>
                 <w:lang w:val="en-US"/>
               </w:rPr>
-              <w:t>iniconfig</w:t>
-            </w:r>
-            <w:proofErr w:type="spellEnd"/>
+              <w:t>Django</w:t>
+            </w:r>
           </w:p>
         </w:tc>
         <w:tc>
@@ -2316,6 +2309,7 @@
             <w:tcBorders>
               <w:left w:val="single" w:sz="4" w:space="0" w:color="auto"/>
             </w:tcBorders>
+            <w:shd w:val="clear" w:color="auto" w:fill="FFFFFF" w:themeFill="background1"/>
           </w:tcPr>
           <w:p>
             <w:pPr>
@@ -2339,7 +2333,7 @@
                 <w:szCs w:val="24"/>
                 <w:lang w:val="en-US"/>
               </w:rPr>
-              <w:t>2.0.0</w:t>
+              <w:t>5.1.2</w:t>
             </w:r>
           </w:p>
         </w:tc>
@@ -2351,6 +2345,7 @@
             <w:tcBorders>
               <w:right w:val="single" w:sz="4" w:space="0" w:color="auto"/>
             </w:tcBorders>
+            <w:shd w:val="clear" w:color="auto" w:fill="FFFFFF" w:themeFill="background1"/>
           </w:tcPr>
           <w:p>
             <w:pPr>
@@ -2368,13 +2363,41 @@
                 <w:szCs w:val="24"/>
               </w:rPr>
             </w:pPr>
+            <w:proofErr w:type="spellStart"/>
             <w:r>
               <w:rPr>
                 <w:sz w:val="24"/>
                 <w:szCs w:val="24"/>
                 <w:lang w:val="en-US"/>
               </w:rPr>
-              <w:t>packaging</w:t>
+              <w:t>django</w:t>
+            </w:r>
+            <w:proofErr w:type="spellEnd"/>
+            <w:r>
+              <w:rPr>
+                <w:sz w:val="24"/>
+                <w:szCs w:val="24"/>
+                <w:lang w:val="en-US"/>
+              </w:rPr>
+              <w:t>-</w:t>
+            </w:r>
+            <w:proofErr w:type="spellStart"/>
+            <w:r>
+              <w:rPr>
+                <w:sz w:val="24"/>
+                <w:szCs w:val="24"/>
+                <w:lang w:val="en-US"/>
+              </w:rPr>
+              <w:t>cors</w:t>
+            </w:r>
+            <w:proofErr w:type="spellEnd"/>
+            <w:r>
+              <w:rPr>
+                <w:sz w:val="24"/>
+                <w:szCs w:val="24"/>
+                <w:lang w:val="en-US"/>
+              </w:rPr>
+              <w:t>-headers</w:t>
             </w:r>
           </w:p>
         </w:tc>
@@ -2384,6 +2407,7 @@
             <w:tcBorders>
               <w:left w:val="single" w:sz="4" w:space="0" w:color="auto"/>
             </w:tcBorders>
+            <w:shd w:val="clear" w:color="auto" w:fill="FFFFFF" w:themeFill="background1"/>
           </w:tcPr>
           <w:p>
             <w:pPr>
@@ -2407,7 +2431,7 @@
                 <w:szCs w:val="24"/>
                 <w:lang w:val="en-US"/>
               </w:rPr>
-              <w:t>24.1</w:t>
+              <w:t>4.5.0</w:t>
             </w:r>
           </w:p>
         </w:tc>
@@ -2419,6 +2443,7 @@
             <w:tcBorders>
               <w:right w:val="single" w:sz="4" w:space="0" w:color="auto"/>
             </w:tcBorders>
+            <w:shd w:val="clear" w:color="auto" w:fill="FFFFFF" w:themeFill="background1"/>
           </w:tcPr>
           <w:p>
             <w:pPr>
@@ -2436,14 +2461,16 @@
                 <w:szCs w:val="24"/>
               </w:rPr>
             </w:pPr>
+            <w:proofErr w:type="spellStart"/>
             <w:r>
               <w:rPr>
                 <w:sz w:val="24"/>
                 <w:szCs w:val="24"/>
                 <w:lang w:val="en-US"/>
               </w:rPr>
-              <w:t>pluggy</w:t>
-            </w:r>
+              <w:t>idna</w:t>
+            </w:r>
+            <w:proofErr w:type="spellEnd"/>
           </w:p>
         </w:tc>
         <w:tc>
@@ -2452,6 +2479,7 @@
             <w:tcBorders>
               <w:left w:val="single" w:sz="4" w:space="0" w:color="auto"/>
             </w:tcBorders>
+            <w:shd w:val="clear" w:color="auto" w:fill="FFFFFF" w:themeFill="background1"/>
           </w:tcPr>
           <w:p>
             <w:pPr>
@@ -2475,7 +2503,7 @@
                 <w:szCs w:val="24"/>
                 <w:lang w:val="en-US"/>
               </w:rPr>
-              <w:t>1.5.0</w:t>
+              <w:t>3.10</w:t>
             </w:r>
           </w:p>
         </w:tc>
@@ -2487,6 +2515,7 @@
             <w:tcBorders>
               <w:right w:val="single" w:sz="4" w:space="0" w:color="auto"/>
             </w:tcBorders>
+            <w:shd w:val="clear" w:color="auto" w:fill="FFFFFF" w:themeFill="background1"/>
           </w:tcPr>
           <w:p>
             <w:pPr>
@@ -2511,7 +2540,7 @@
                 <w:szCs w:val="24"/>
                 <w:lang w:val="en-US"/>
               </w:rPr>
-              <w:t>pytest</w:t>
+              <w:t>iniconfig</w:t>
             </w:r>
             <w:proofErr w:type="spellEnd"/>
           </w:p>
@@ -2522,6 +2551,7 @@
             <w:tcBorders>
               <w:left w:val="single" w:sz="4" w:space="0" w:color="auto"/>
             </w:tcBorders>
+            <w:shd w:val="clear" w:color="auto" w:fill="FFFFFF" w:themeFill="background1"/>
           </w:tcPr>
           <w:p>
             <w:pPr>
@@ -2545,7 +2575,7 @@
                 <w:szCs w:val="24"/>
                 <w:lang w:val="en-US"/>
               </w:rPr>
-              <w:t>8.3.3</w:t>
+              <w:t>2.0.0</w:t>
             </w:r>
           </w:p>
         </w:tc>
@@ -2557,6 +2587,7 @@
             <w:tcBorders>
               <w:right w:val="single" w:sz="4" w:space="0" w:color="auto"/>
             </w:tcBorders>
+            <w:shd w:val="clear" w:color="auto" w:fill="FFFFFF" w:themeFill="background1"/>
           </w:tcPr>
           <w:p>
             <w:pPr>
@@ -2574,22 +2605,14 @@
                 <w:szCs w:val="24"/>
               </w:rPr>
             </w:pPr>
+            <w:proofErr w:type="spellStart"/>
             <w:r>
               <w:rPr>
                 <w:sz w:val="24"/>
                 <w:szCs w:val="24"/>
                 <w:lang w:val="en-US"/>
               </w:rPr>
-              <w:t>python-</w:t>
-            </w:r>
-            <w:proofErr w:type="spellStart"/>
-            <w:r>
-              <w:rPr>
-                <w:sz w:val="24"/>
-                <w:szCs w:val="24"/>
-                <w:lang w:val="en-US"/>
-              </w:rPr>
-              <w:t>dotenv</w:t>
+              <w:t>joblib</w:t>
             </w:r>
             <w:proofErr w:type="spellEnd"/>
           </w:p>
@@ -2600,6 +2623,7 @@
             <w:tcBorders>
               <w:left w:val="single" w:sz="4" w:space="0" w:color="auto"/>
             </w:tcBorders>
+            <w:shd w:val="clear" w:color="auto" w:fill="FFFFFF" w:themeFill="background1"/>
           </w:tcPr>
           <w:p>
             <w:pPr>
@@ -2617,7 +2641,7 @@
                 <w:szCs w:val="24"/>
                 <w:lang w:val="en-US"/>
               </w:rPr>
-              <w:t>1.0.1</w:t>
+              <w:t>1.4.2</w:t>
             </w:r>
           </w:p>
         </w:tc>
@@ -2629,6 +2653,7 @@
             <w:tcBorders>
               <w:right w:val="single" w:sz="4" w:space="0" w:color="auto"/>
             </w:tcBorders>
+            <w:shd w:val="clear" w:color="auto" w:fill="FFFFFF" w:themeFill="background1"/>
           </w:tcPr>
           <w:p>
             <w:pPr>
@@ -2651,8 +2676,9 @@
               <w:rPr>
                 <w:sz w:val="24"/>
                 <w:szCs w:val="24"/>
-              </w:rPr>
-              <w:t>requests</w:t>
+                <w:lang w:val="en-US"/>
+              </w:rPr>
+              <w:t>numpy</w:t>
             </w:r>
             <w:proofErr w:type="spellEnd"/>
           </w:p>
@@ -2663,29 +2689,25 @@
             <w:tcBorders>
               <w:left w:val="single" w:sz="4" w:space="0" w:color="auto"/>
             </w:tcBorders>
-          </w:tcPr>
-          <w:p>
-            <w:pPr>
-              <w:widowControl w:val="0"/>
-              <w:pBdr>
-                <w:top w:val="nil"/>
-                <w:left w:val="nil"/>
-                <w:bottom w:val="nil"/>
-                <w:right w:val="nil"/>
-                <w:between w:val="nil"/>
-              </w:pBdr>
+            <w:shd w:val="clear" w:color="auto" w:fill="FFFFFF" w:themeFill="background1"/>
+          </w:tcPr>
+          <w:p>
+            <w:pPr>
               <w:spacing w:line="360" w:lineRule="auto"/>
-              <w:rPr>
-                <w:sz w:val="24"/>
-                <w:szCs w:val="24"/>
-              </w:rPr>
-            </w:pPr>
-            <w:r>
-              <w:rPr>
-                <w:sz w:val="24"/>
-                <w:szCs w:val="24"/>
-              </w:rPr>
-              <w:t>2.32.3</w:t>
+              <w:jc w:val="both"/>
+              <w:rPr>
+                <w:sz w:val="24"/>
+                <w:szCs w:val="24"/>
+                <w:lang w:val="en-US"/>
+              </w:rPr>
+            </w:pPr>
+            <w:r>
+              <w:rPr>
+                <w:sz w:val="24"/>
+                <w:szCs w:val="24"/>
+                <w:lang w:val="en-US"/>
+              </w:rPr>
+              <w:t>2.1.2</w:t>
             </w:r>
           </w:p>
         </w:tc>
@@ -2697,6 +2719,7 @@
             <w:tcBorders>
               <w:right w:val="single" w:sz="4" w:space="0" w:color="auto"/>
             </w:tcBorders>
+            <w:shd w:val="clear" w:color="auto" w:fill="FFFFFF" w:themeFill="background1"/>
           </w:tcPr>
           <w:p>
             <w:pPr>
@@ -2718,8 +2741,9 @@
               <w:rPr>
                 <w:sz w:val="24"/>
                 <w:szCs w:val="24"/>
-              </w:rPr>
-              <w:t>urllib3</w:t>
+                <w:lang w:val="en-US"/>
+              </w:rPr>
+              <w:t>packaging</w:t>
             </w:r>
           </w:p>
         </w:tc>
@@ -2729,6 +2753,7 @@
             <w:tcBorders>
               <w:left w:val="single" w:sz="4" w:space="0" w:color="auto"/>
             </w:tcBorders>
+            <w:shd w:val="clear" w:color="auto" w:fill="FFFFFF" w:themeFill="background1"/>
           </w:tcPr>
           <w:p>
             <w:pPr>
@@ -2750,6 +2775,1007 @@
               <w:rPr>
                 <w:sz w:val="24"/>
                 <w:szCs w:val="24"/>
+                <w:lang w:val="en-US"/>
+              </w:rPr>
+              <w:t>24.1</w:t>
+            </w:r>
+          </w:p>
+        </w:tc>
+      </w:tr>
+      <w:tr>
+        <w:tc>
+          <w:tcPr>
+            <w:tcW w:w="6465" w:type="dxa"/>
+            <w:tcBorders>
+              <w:right w:val="single" w:sz="4" w:space="0" w:color="auto"/>
+            </w:tcBorders>
+            <w:shd w:val="clear" w:color="auto" w:fill="FFFFFF" w:themeFill="background1"/>
+          </w:tcPr>
+          <w:p>
+            <w:pPr>
+              <w:widowControl w:val="0"/>
+              <w:pBdr>
+                <w:top w:val="nil"/>
+                <w:left w:val="nil"/>
+                <w:bottom w:val="nil"/>
+                <w:right w:val="nil"/>
+                <w:between w:val="nil"/>
+              </w:pBdr>
+              <w:spacing w:line="360" w:lineRule="auto"/>
+              <w:rPr>
+                <w:sz w:val="24"/>
+                <w:szCs w:val="24"/>
+              </w:rPr>
+            </w:pPr>
+            <w:r>
+              <w:rPr>
+                <w:sz w:val="24"/>
+                <w:szCs w:val="24"/>
+                <w:lang w:val="en-US"/>
+              </w:rPr>
+              <w:t>pandas</w:t>
+            </w:r>
+          </w:p>
+        </w:tc>
+        <w:tc>
+          <w:tcPr>
+            <w:tcW w:w="2565" w:type="dxa"/>
+            <w:tcBorders>
+              <w:left w:val="single" w:sz="4" w:space="0" w:color="auto"/>
+            </w:tcBorders>
+            <w:shd w:val="clear" w:color="auto" w:fill="FFFFFF" w:themeFill="background1"/>
+          </w:tcPr>
+          <w:p>
+            <w:pPr>
+              <w:widowControl w:val="0"/>
+              <w:pBdr>
+                <w:top w:val="nil"/>
+                <w:left w:val="nil"/>
+                <w:bottom w:val="nil"/>
+                <w:right w:val="nil"/>
+                <w:between w:val="nil"/>
+              </w:pBdr>
+              <w:spacing w:line="360" w:lineRule="auto"/>
+              <w:rPr>
+                <w:sz w:val="24"/>
+                <w:szCs w:val="24"/>
+              </w:rPr>
+            </w:pPr>
+            <w:r>
+              <w:rPr>
+                <w:sz w:val="24"/>
+                <w:szCs w:val="24"/>
+                <w:lang w:val="en-US"/>
+              </w:rPr>
+              <w:t>2.2.3</w:t>
+            </w:r>
+          </w:p>
+        </w:tc>
+      </w:tr>
+      <w:tr>
+        <w:tc>
+          <w:tcPr>
+            <w:tcW w:w="6465" w:type="dxa"/>
+            <w:tcBorders>
+              <w:right w:val="single" w:sz="4" w:space="0" w:color="auto"/>
+            </w:tcBorders>
+            <w:shd w:val="clear" w:color="auto" w:fill="FFFFFF" w:themeFill="background1"/>
+          </w:tcPr>
+          <w:p>
+            <w:pPr>
+              <w:widowControl w:val="0"/>
+              <w:pBdr>
+                <w:top w:val="nil"/>
+                <w:left w:val="nil"/>
+                <w:bottom w:val="nil"/>
+                <w:right w:val="nil"/>
+                <w:between w:val="nil"/>
+              </w:pBdr>
+              <w:spacing w:line="360" w:lineRule="auto"/>
+              <w:rPr>
+                <w:sz w:val="24"/>
+                <w:szCs w:val="24"/>
+              </w:rPr>
+            </w:pPr>
+            <w:r>
+              <w:rPr>
+                <w:sz w:val="24"/>
+                <w:szCs w:val="24"/>
+                <w:lang w:val="en-US"/>
+              </w:rPr>
+              <w:t>pluggy</w:t>
+            </w:r>
+          </w:p>
+        </w:tc>
+        <w:tc>
+          <w:tcPr>
+            <w:tcW w:w="2565" w:type="dxa"/>
+            <w:tcBorders>
+              <w:left w:val="single" w:sz="4" w:space="0" w:color="auto"/>
+            </w:tcBorders>
+            <w:shd w:val="clear" w:color="auto" w:fill="FFFFFF" w:themeFill="background1"/>
+          </w:tcPr>
+          <w:p>
+            <w:pPr>
+              <w:widowControl w:val="0"/>
+              <w:pBdr>
+                <w:top w:val="nil"/>
+                <w:left w:val="nil"/>
+                <w:bottom w:val="nil"/>
+                <w:right w:val="nil"/>
+                <w:between w:val="nil"/>
+              </w:pBdr>
+              <w:spacing w:line="360" w:lineRule="auto"/>
+              <w:rPr>
+                <w:sz w:val="24"/>
+                <w:szCs w:val="24"/>
+              </w:rPr>
+            </w:pPr>
+            <w:r>
+              <w:rPr>
+                <w:sz w:val="24"/>
+                <w:szCs w:val="24"/>
+                <w:lang w:val="en-US"/>
+              </w:rPr>
+              <w:t>1.5.0</w:t>
+            </w:r>
+          </w:p>
+        </w:tc>
+      </w:tr>
+      <w:tr>
+        <w:tc>
+          <w:tcPr>
+            <w:tcW w:w="6465" w:type="dxa"/>
+            <w:tcBorders>
+              <w:right w:val="single" w:sz="4" w:space="0" w:color="auto"/>
+            </w:tcBorders>
+            <w:shd w:val="clear" w:color="auto" w:fill="FFFFFF" w:themeFill="background1"/>
+          </w:tcPr>
+          <w:p>
+            <w:pPr>
+              <w:widowControl w:val="0"/>
+              <w:pBdr>
+                <w:top w:val="nil"/>
+                <w:left w:val="nil"/>
+                <w:bottom w:val="nil"/>
+                <w:right w:val="nil"/>
+                <w:between w:val="nil"/>
+              </w:pBdr>
+              <w:spacing w:line="360" w:lineRule="auto"/>
+              <w:rPr>
+                <w:sz w:val="24"/>
+                <w:szCs w:val="24"/>
+              </w:rPr>
+            </w:pPr>
+            <w:proofErr w:type="spellStart"/>
+            <w:r>
+              <w:rPr>
+                <w:sz w:val="24"/>
+                <w:szCs w:val="24"/>
+                <w:lang w:val="en-US"/>
+              </w:rPr>
+              <w:t>pytest</w:t>
+            </w:r>
+            <w:proofErr w:type="spellEnd"/>
+          </w:p>
+        </w:tc>
+        <w:tc>
+          <w:tcPr>
+            <w:tcW w:w="2565" w:type="dxa"/>
+            <w:tcBorders>
+              <w:left w:val="single" w:sz="4" w:space="0" w:color="auto"/>
+            </w:tcBorders>
+            <w:shd w:val="clear" w:color="auto" w:fill="FFFFFF" w:themeFill="background1"/>
+          </w:tcPr>
+          <w:p>
+            <w:pPr>
+              <w:spacing w:line="360" w:lineRule="auto"/>
+              <w:jc w:val="both"/>
+              <w:rPr>
+                <w:sz w:val="24"/>
+                <w:szCs w:val="24"/>
+                <w:lang w:val="en-US"/>
+              </w:rPr>
+            </w:pPr>
+            <w:r>
+              <w:rPr>
+                <w:sz w:val="24"/>
+                <w:szCs w:val="24"/>
+                <w:lang w:val="en-US"/>
+              </w:rPr>
+              <w:t>8.3.3</w:t>
+            </w:r>
+          </w:p>
+        </w:tc>
+      </w:tr>
+      <w:tr>
+        <w:tc>
+          <w:tcPr>
+            <w:tcW w:w="6465" w:type="dxa"/>
+            <w:tcBorders>
+              <w:right w:val="single" w:sz="4" w:space="0" w:color="auto"/>
+            </w:tcBorders>
+            <w:shd w:val="clear" w:color="auto" w:fill="FFFFFF" w:themeFill="background1"/>
+          </w:tcPr>
+          <w:p>
+            <w:pPr>
+              <w:widowControl w:val="0"/>
+              <w:pBdr>
+                <w:top w:val="nil"/>
+                <w:left w:val="nil"/>
+                <w:bottom w:val="nil"/>
+                <w:right w:val="nil"/>
+                <w:between w:val="nil"/>
+              </w:pBdr>
+              <w:spacing w:line="360" w:lineRule="auto"/>
+              <w:rPr>
+                <w:sz w:val="24"/>
+                <w:szCs w:val="24"/>
+              </w:rPr>
+            </w:pPr>
+            <w:r>
+              <w:rPr>
+                <w:sz w:val="24"/>
+                <w:szCs w:val="24"/>
+                <w:lang w:val="en-US"/>
+              </w:rPr>
+              <w:t>python-</w:t>
+            </w:r>
+            <w:proofErr w:type="spellStart"/>
+            <w:r>
+              <w:rPr>
+                <w:sz w:val="24"/>
+                <w:szCs w:val="24"/>
+                <w:lang w:val="en-US"/>
+              </w:rPr>
+              <w:t>dateutil</w:t>
+            </w:r>
+            <w:proofErr w:type="spellEnd"/>
+          </w:p>
+        </w:tc>
+        <w:tc>
+          <w:tcPr>
+            <w:tcW w:w="2565" w:type="dxa"/>
+            <w:tcBorders>
+              <w:left w:val="single" w:sz="4" w:space="0" w:color="auto"/>
+            </w:tcBorders>
+            <w:shd w:val="clear" w:color="auto" w:fill="FFFFFF" w:themeFill="background1"/>
+          </w:tcPr>
+          <w:p>
+            <w:pPr>
+              <w:widowControl w:val="0"/>
+              <w:pBdr>
+                <w:top w:val="nil"/>
+                <w:left w:val="nil"/>
+                <w:bottom w:val="nil"/>
+                <w:right w:val="nil"/>
+                <w:between w:val="nil"/>
+              </w:pBdr>
+              <w:spacing w:line="360" w:lineRule="auto"/>
+              <w:rPr>
+                <w:sz w:val="24"/>
+                <w:szCs w:val="24"/>
+              </w:rPr>
+            </w:pPr>
+            <w:r>
+              <w:rPr>
+                <w:sz w:val="24"/>
+                <w:szCs w:val="24"/>
+                <w:lang w:val="en-US"/>
+              </w:rPr>
+              <w:t>2.9.0.post0</w:t>
+            </w:r>
+          </w:p>
+        </w:tc>
+      </w:tr>
+      <w:tr>
+        <w:tc>
+          <w:tcPr>
+            <w:tcW w:w="6465" w:type="dxa"/>
+            <w:tcBorders>
+              <w:right w:val="single" w:sz="4" w:space="0" w:color="auto"/>
+            </w:tcBorders>
+            <w:shd w:val="clear" w:color="auto" w:fill="FFFFFF" w:themeFill="background1"/>
+          </w:tcPr>
+          <w:p>
+            <w:pPr>
+              <w:widowControl w:val="0"/>
+              <w:pBdr>
+                <w:top w:val="nil"/>
+                <w:left w:val="nil"/>
+                <w:bottom w:val="nil"/>
+                <w:right w:val="nil"/>
+                <w:between w:val="nil"/>
+              </w:pBdr>
+              <w:spacing w:line="360" w:lineRule="auto"/>
+              <w:rPr>
+                <w:sz w:val="24"/>
+                <w:szCs w:val="24"/>
+              </w:rPr>
+            </w:pPr>
+            <w:r>
+              <w:rPr>
+                <w:sz w:val="24"/>
+                <w:szCs w:val="24"/>
+                <w:lang w:val="en-US"/>
+              </w:rPr>
+              <w:t>python-</w:t>
+            </w:r>
+            <w:proofErr w:type="spellStart"/>
+            <w:r>
+              <w:rPr>
+                <w:sz w:val="24"/>
+                <w:szCs w:val="24"/>
+                <w:lang w:val="en-US"/>
+              </w:rPr>
+              <w:t>dotenv</w:t>
+            </w:r>
+            <w:proofErr w:type="spellEnd"/>
+          </w:p>
+        </w:tc>
+        <w:tc>
+          <w:tcPr>
+            <w:tcW w:w="2565" w:type="dxa"/>
+            <w:tcBorders>
+              <w:left w:val="single" w:sz="4" w:space="0" w:color="auto"/>
+            </w:tcBorders>
+            <w:shd w:val="clear" w:color="auto" w:fill="FFFFFF" w:themeFill="background1"/>
+          </w:tcPr>
+          <w:p>
+            <w:pPr>
+              <w:widowControl w:val="0"/>
+              <w:pBdr>
+                <w:top w:val="nil"/>
+                <w:left w:val="nil"/>
+                <w:bottom w:val="nil"/>
+                <w:right w:val="nil"/>
+                <w:between w:val="nil"/>
+              </w:pBdr>
+              <w:spacing w:line="360" w:lineRule="auto"/>
+              <w:rPr>
+                <w:sz w:val="24"/>
+                <w:szCs w:val="24"/>
+              </w:rPr>
+            </w:pPr>
+            <w:r>
+              <w:rPr>
+                <w:sz w:val="24"/>
+                <w:szCs w:val="24"/>
+                <w:lang w:val="en-US"/>
+              </w:rPr>
+              <w:t>1.0.1</w:t>
+            </w:r>
+          </w:p>
+        </w:tc>
+      </w:tr>
+      <w:tr>
+        <w:tc>
+          <w:tcPr>
+            <w:tcW w:w="6465" w:type="dxa"/>
+            <w:tcBorders>
+              <w:right w:val="single" w:sz="4" w:space="0" w:color="auto"/>
+            </w:tcBorders>
+            <w:shd w:val="clear" w:color="auto" w:fill="FFFFFF" w:themeFill="background1"/>
+          </w:tcPr>
+          <w:p>
+            <w:pPr>
+              <w:widowControl w:val="0"/>
+              <w:pBdr>
+                <w:top w:val="nil"/>
+                <w:left w:val="nil"/>
+                <w:bottom w:val="nil"/>
+                <w:right w:val="nil"/>
+                <w:between w:val="nil"/>
+              </w:pBdr>
+              <w:spacing w:line="360" w:lineRule="auto"/>
+              <w:rPr>
+                <w:sz w:val="24"/>
+                <w:szCs w:val="24"/>
+              </w:rPr>
+            </w:pPr>
+            <w:proofErr w:type="spellStart"/>
+            <w:r>
+              <w:rPr>
+                <w:sz w:val="24"/>
+                <w:szCs w:val="24"/>
+                <w:lang w:val="en-US"/>
+              </w:rPr>
+              <w:t>pytz</w:t>
+            </w:r>
+            <w:proofErr w:type="spellEnd"/>
+          </w:p>
+        </w:tc>
+        <w:tc>
+          <w:tcPr>
+            <w:tcW w:w="2565" w:type="dxa"/>
+            <w:tcBorders>
+              <w:left w:val="single" w:sz="4" w:space="0" w:color="auto"/>
+            </w:tcBorders>
+            <w:shd w:val="clear" w:color="auto" w:fill="FFFFFF" w:themeFill="background1"/>
+          </w:tcPr>
+          <w:p>
+            <w:pPr>
+              <w:widowControl w:val="0"/>
+              <w:pBdr>
+                <w:top w:val="nil"/>
+                <w:left w:val="nil"/>
+                <w:bottom w:val="nil"/>
+                <w:right w:val="nil"/>
+                <w:between w:val="nil"/>
+              </w:pBdr>
+              <w:spacing w:line="360" w:lineRule="auto"/>
+              <w:rPr>
+                <w:sz w:val="24"/>
+                <w:szCs w:val="24"/>
+              </w:rPr>
+            </w:pPr>
+            <w:r>
+              <w:rPr>
+                <w:sz w:val="24"/>
+                <w:szCs w:val="24"/>
+                <w:lang w:val="en-US"/>
+              </w:rPr>
+              <w:t>2024.2</w:t>
+            </w:r>
+          </w:p>
+        </w:tc>
+      </w:tr>
+      <w:tr>
+        <w:tc>
+          <w:tcPr>
+            <w:tcW w:w="6465" w:type="dxa"/>
+            <w:tcBorders>
+              <w:right w:val="single" w:sz="4" w:space="0" w:color="auto"/>
+            </w:tcBorders>
+            <w:shd w:val="clear" w:color="auto" w:fill="FFFFFF" w:themeFill="background1"/>
+          </w:tcPr>
+          <w:p>
+            <w:pPr>
+              <w:widowControl w:val="0"/>
+              <w:pBdr>
+                <w:top w:val="nil"/>
+                <w:left w:val="nil"/>
+                <w:bottom w:val="nil"/>
+                <w:right w:val="nil"/>
+                <w:between w:val="nil"/>
+              </w:pBdr>
+              <w:spacing w:line="360" w:lineRule="auto"/>
+              <w:rPr>
+                <w:sz w:val="24"/>
+                <w:szCs w:val="24"/>
+              </w:rPr>
+            </w:pPr>
+            <w:r>
+              <w:rPr>
+                <w:sz w:val="24"/>
+                <w:szCs w:val="24"/>
+                <w:lang w:val="en-US"/>
+              </w:rPr>
+              <w:t>requests</w:t>
+            </w:r>
+          </w:p>
+        </w:tc>
+        <w:tc>
+          <w:tcPr>
+            <w:tcW w:w="2565" w:type="dxa"/>
+            <w:tcBorders>
+              <w:left w:val="single" w:sz="4" w:space="0" w:color="auto"/>
+            </w:tcBorders>
+            <w:shd w:val="clear" w:color="auto" w:fill="FFFFFF" w:themeFill="background1"/>
+          </w:tcPr>
+          <w:p>
+            <w:pPr>
+              <w:widowControl w:val="0"/>
+              <w:pBdr>
+                <w:top w:val="nil"/>
+                <w:left w:val="nil"/>
+                <w:bottom w:val="nil"/>
+                <w:right w:val="nil"/>
+                <w:between w:val="nil"/>
+              </w:pBdr>
+              <w:spacing w:line="360" w:lineRule="auto"/>
+              <w:rPr>
+                <w:sz w:val="24"/>
+                <w:szCs w:val="24"/>
+              </w:rPr>
+            </w:pPr>
+            <w:r>
+              <w:rPr>
+                <w:sz w:val="24"/>
+                <w:szCs w:val="24"/>
+                <w:lang w:val="en-US"/>
+              </w:rPr>
+              <w:t>2.32.3</w:t>
+            </w:r>
+          </w:p>
+        </w:tc>
+      </w:tr>
+      <w:tr>
+        <w:tc>
+          <w:tcPr>
+            <w:tcW w:w="6465" w:type="dxa"/>
+            <w:tcBorders>
+              <w:right w:val="single" w:sz="4" w:space="0" w:color="auto"/>
+            </w:tcBorders>
+            <w:shd w:val="clear" w:color="auto" w:fill="FFFFFF" w:themeFill="background1"/>
+          </w:tcPr>
+          <w:p>
+            <w:pPr>
+              <w:widowControl w:val="0"/>
+              <w:pBdr>
+                <w:top w:val="nil"/>
+                <w:left w:val="nil"/>
+                <w:bottom w:val="nil"/>
+                <w:right w:val="nil"/>
+                <w:between w:val="nil"/>
+              </w:pBdr>
+              <w:spacing w:line="360" w:lineRule="auto"/>
+              <w:rPr>
+                <w:sz w:val="24"/>
+                <w:szCs w:val="24"/>
+              </w:rPr>
+            </w:pPr>
+            <w:r>
+              <w:rPr>
+                <w:sz w:val="24"/>
+                <w:szCs w:val="24"/>
+                <w:lang w:val="en-US"/>
+              </w:rPr>
+              <w:t>scikit-learn</w:t>
+            </w:r>
+          </w:p>
+        </w:tc>
+        <w:tc>
+          <w:tcPr>
+            <w:tcW w:w="2565" w:type="dxa"/>
+            <w:tcBorders>
+              <w:left w:val="single" w:sz="4" w:space="0" w:color="auto"/>
+            </w:tcBorders>
+            <w:shd w:val="clear" w:color="auto" w:fill="FFFFFF" w:themeFill="background1"/>
+          </w:tcPr>
+          <w:p>
+            <w:pPr>
+              <w:widowControl w:val="0"/>
+              <w:pBdr>
+                <w:top w:val="nil"/>
+                <w:left w:val="nil"/>
+                <w:bottom w:val="nil"/>
+                <w:right w:val="nil"/>
+                <w:between w:val="nil"/>
+              </w:pBdr>
+              <w:spacing w:line="360" w:lineRule="auto"/>
+              <w:rPr>
+                <w:sz w:val="24"/>
+                <w:szCs w:val="24"/>
+              </w:rPr>
+            </w:pPr>
+            <w:r>
+              <w:rPr>
+                <w:sz w:val="24"/>
+                <w:szCs w:val="24"/>
+                <w:lang w:val="en-US"/>
+              </w:rPr>
+              <w:t>1.5.2</w:t>
+            </w:r>
+          </w:p>
+        </w:tc>
+      </w:tr>
+      <w:tr>
+        <w:tc>
+          <w:tcPr>
+            <w:tcW w:w="6465" w:type="dxa"/>
+            <w:tcBorders>
+              <w:right w:val="single" w:sz="4" w:space="0" w:color="auto"/>
+            </w:tcBorders>
+            <w:shd w:val="clear" w:color="auto" w:fill="FFFFFF" w:themeFill="background1"/>
+          </w:tcPr>
+          <w:p>
+            <w:pPr>
+              <w:widowControl w:val="0"/>
+              <w:pBdr>
+                <w:top w:val="nil"/>
+                <w:left w:val="nil"/>
+                <w:bottom w:val="nil"/>
+                <w:right w:val="nil"/>
+                <w:between w:val="nil"/>
+              </w:pBdr>
+              <w:spacing w:line="360" w:lineRule="auto"/>
+              <w:rPr>
+                <w:sz w:val="24"/>
+                <w:szCs w:val="24"/>
+              </w:rPr>
+            </w:pPr>
+            <w:proofErr w:type="spellStart"/>
+            <w:r>
+              <w:rPr>
+                <w:sz w:val="24"/>
+                <w:szCs w:val="24"/>
+                <w:lang w:val="en-US"/>
+              </w:rPr>
+              <w:t>scipy</w:t>
+            </w:r>
+            <w:proofErr w:type="spellEnd"/>
+          </w:p>
+        </w:tc>
+        <w:tc>
+          <w:tcPr>
+            <w:tcW w:w="2565" w:type="dxa"/>
+            <w:tcBorders>
+              <w:left w:val="single" w:sz="4" w:space="0" w:color="auto"/>
+            </w:tcBorders>
+            <w:shd w:val="clear" w:color="auto" w:fill="FFFFFF" w:themeFill="background1"/>
+          </w:tcPr>
+          <w:p>
+            <w:pPr>
+              <w:widowControl w:val="0"/>
+              <w:pBdr>
+                <w:top w:val="nil"/>
+                <w:left w:val="nil"/>
+                <w:bottom w:val="nil"/>
+                <w:right w:val="nil"/>
+                <w:between w:val="nil"/>
+              </w:pBdr>
+              <w:spacing w:line="360" w:lineRule="auto"/>
+              <w:rPr>
+                <w:sz w:val="24"/>
+                <w:szCs w:val="24"/>
+              </w:rPr>
+            </w:pPr>
+            <w:r>
+              <w:rPr>
+                <w:sz w:val="24"/>
+                <w:szCs w:val="24"/>
+                <w:lang w:val="en-US"/>
+              </w:rPr>
+              <w:t>1.14.1</w:t>
+            </w:r>
+          </w:p>
+        </w:tc>
+      </w:tr>
+      <w:tr>
+        <w:tc>
+          <w:tcPr>
+            <w:tcW w:w="6465" w:type="dxa"/>
+            <w:tcBorders>
+              <w:right w:val="single" w:sz="4" w:space="0" w:color="auto"/>
+            </w:tcBorders>
+            <w:shd w:val="clear" w:color="auto" w:fill="FFFFFF" w:themeFill="background1"/>
+          </w:tcPr>
+          <w:p>
+            <w:pPr>
+              <w:widowControl w:val="0"/>
+              <w:pBdr>
+                <w:top w:val="nil"/>
+                <w:left w:val="nil"/>
+                <w:bottom w:val="nil"/>
+                <w:right w:val="nil"/>
+                <w:between w:val="nil"/>
+              </w:pBdr>
+              <w:spacing w:line="360" w:lineRule="auto"/>
+              <w:rPr>
+                <w:sz w:val="24"/>
+                <w:szCs w:val="24"/>
+              </w:rPr>
+            </w:pPr>
+            <w:r>
+              <w:rPr>
+                <w:sz w:val="24"/>
+                <w:szCs w:val="24"/>
+                <w:lang w:val="en-US"/>
+              </w:rPr>
+              <w:t>six</w:t>
+            </w:r>
+          </w:p>
+        </w:tc>
+        <w:tc>
+          <w:tcPr>
+            <w:tcW w:w="2565" w:type="dxa"/>
+            <w:tcBorders>
+              <w:left w:val="single" w:sz="4" w:space="0" w:color="auto"/>
+            </w:tcBorders>
+            <w:shd w:val="clear" w:color="auto" w:fill="FFFFFF" w:themeFill="background1"/>
+          </w:tcPr>
+          <w:p>
+            <w:pPr>
+              <w:widowControl w:val="0"/>
+              <w:pBdr>
+                <w:top w:val="nil"/>
+                <w:left w:val="nil"/>
+                <w:bottom w:val="nil"/>
+                <w:right w:val="nil"/>
+                <w:between w:val="nil"/>
+              </w:pBdr>
+              <w:spacing w:line="360" w:lineRule="auto"/>
+              <w:rPr>
+                <w:sz w:val="24"/>
+                <w:szCs w:val="24"/>
+              </w:rPr>
+            </w:pPr>
+            <w:r>
+              <w:rPr>
+                <w:sz w:val="24"/>
+                <w:szCs w:val="24"/>
+                <w:lang w:val="en-US"/>
+              </w:rPr>
+              <w:t>1.16.0</w:t>
+            </w:r>
+          </w:p>
+        </w:tc>
+      </w:tr>
+      <w:tr>
+        <w:tc>
+          <w:tcPr>
+            <w:tcW w:w="6465" w:type="dxa"/>
+            <w:tcBorders>
+              <w:right w:val="single" w:sz="4" w:space="0" w:color="auto"/>
+            </w:tcBorders>
+            <w:shd w:val="clear" w:color="auto" w:fill="FFFFFF" w:themeFill="background1"/>
+          </w:tcPr>
+          <w:p>
+            <w:pPr>
+              <w:widowControl w:val="0"/>
+              <w:pBdr>
+                <w:top w:val="nil"/>
+                <w:left w:val="nil"/>
+                <w:bottom w:val="nil"/>
+                <w:right w:val="nil"/>
+                <w:between w:val="nil"/>
+              </w:pBdr>
+              <w:spacing w:line="360" w:lineRule="auto"/>
+              <w:rPr>
+                <w:sz w:val="24"/>
+                <w:szCs w:val="24"/>
+              </w:rPr>
+            </w:pPr>
+            <w:proofErr w:type="spellStart"/>
+            <w:r>
+              <w:rPr>
+                <w:sz w:val="24"/>
+                <w:szCs w:val="24"/>
+                <w:lang w:val="en-US"/>
+              </w:rPr>
+              <w:t>sqlparse</w:t>
+            </w:r>
+            <w:proofErr w:type="spellEnd"/>
+          </w:p>
+        </w:tc>
+        <w:tc>
+          <w:tcPr>
+            <w:tcW w:w="2565" w:type="dxa"/>
+            <w:tcBorders>
+              <w:left w:val="single" w:sz="4" w:space="0" w:color="auto"/>
+            </w:tcBorders>
+            <w:shd w:val="clear" w:color="auto" w:fill="FFFFFF" w:themeFill="background1"/>
+          </w:tcPr>
+          <w:p>
+            <w:pPr>
+              <w:widowControl w:val="0"/>
+              <w:pBdr>
+                <w:top w:val="nil"/>
+                <w:left w:val="nil"/>
+                <w:bottom w:val="nil"/>
+                <w:right w:val="nil"/>
+                <w:between w:val="nil"/>
+              </w:pBdr>
+              <w:spacing w:line="360" w:lineRule="auto"/>
+              <w:rPr>
+                <w:sz w:val="24"/>
+                <w:szCs w:val="24"/>
+              </w:rPr>
+            </w:pPr>
+            <w:r>
+              <w:rPr>
+                <w:sz w:val="24"/>
+                <w:szCs w:val="24"/>
+                <w:lang w:val="en-US"/>
+              </w:rPr>
+              <w:t>0.5.1</w:t>
+            </w:r>
+          </w:p>
+        </w:tc>
+      </w:tr>
+      <w:tr>
+        <w:tc>
+          <w:tcPr>
+            <w:tcW w:w="6465" w:type="dxa"/>
+            <w:tcBorders>
+              <w:right w:val="single" w:sz="4" w:space="0" w:color="auto"/>
+            </w:tcBorders>
+            <w:shd w:val="clear" w:color="auto" w:fill="FFFFFF" w:themeFill="background1"/>
+          </w:tcPr>
+          <w:p>
+            <w:pPr>
+              <w:widowControl w:val="0"/>
+              <w:pBdr>
+                <w:top w:val="nil"/>
+                <w:left w:val="nil"/>
+                <w:bottom w:val="nil"/>
+                <w:right w:val="nil"/>
+                <w:between w:val="nil"/>
+              </w:pBdr>
+              <w:spacing w:line="360" w:lineRule="auto"/>
+              <w:rPr>
+                <w:sz w:val="24"/>
+                <w:szCs w:val="24"/>
+              </w:rPr>
+            </w:pPr>
+            <w:proofErr w:type="spellStart"/>
+            <w:r>
+              <w:rPr>
+                <w:sz w:val="24"/>
+                <w:szCs w:val="24"/>
+                <w:lang w:val="en-US"/>
+              </w:rPr>
+              <w:t>threadpoolctl</w:t>
+            </w:r>
+            <w:proofErr w:type="spellEnd"/>
+          </w:p>
+        </w:tc>
+        <w:tc>
+          <w:tcPr>
+            <w:tcW w:w="2565" w:type="dxa"/>
+            <w:tcBorders>
+              <w:left w:val="single" w:sz="4" w:space="0" w:color="auto"/>
+            </w:tcBorders>
+            <w:shd w:val="clear" w:color="auto" w:fill="FFFFFF" w:themeFill="background1"/>
+          </w:tcPr>
+          <w:p>
+            <w:pPr>
+              <w:spacing w:line="360" w:lineRule="auto"/>
+              <w:jc w:val="both"/>
+              <w:rPr>
+                <w:sz w:val="24"/>
+                <w:szCs w:val="24"/>
+                <w:lang w:val="en-US"/>
+              </w:rPr>
+            </w:pPr>
+            <w:r>
+              <w:rPr>
+                <w:sz w:val="24"/>
+                <w:szCs w:val="24"/>
+                <w:lang w:val="en-US"/>
+              </w:rPr>
+              <w:t>3.5.0</w:t>
+            </w:r>
+          </w:p>
+        </w:tc>
+      </w:tr>
+      <w:tr>
+        <w:tc>
+          <w:tcPr>
+            <w:tcW w:w="6465" w:type="dxa"/>
+            <w:tcBorders>
+              <w:right w:val="single" w:sz="4" w:space="0" w:color="auto"/>
+            </w:tcBorders>
+            <w:shd w:val="clear" w:color="auto" w:fill="FFFFFF" w:themeFill="background1"/>
+          </w:tcPr>
+          <w:p>
+            <w:pPr>
+              <w:widowControl w:val="0"/>
+              <w:pBdr>
+                <w:top w:val="nil"/>
+                <w:left w:val="nil"/>
+                <w:bottom w:val="nil"/>
+                <w:right w:val="nil"/>
+                <w:between w:val="nil"/>
+              </w:pBdr>
+              <w:spacing w:line="360" w:lineRule="auto"/>
+              <w:rPr>
+                <w:sz w:val="24"/>
+                <w:szCs w:val="24"/>
+              </w:rPr>
+            </w:pPr>
+            <w:proofErr w:type="spellStart"/>
+            <w:r>
+              <w:rPr>
+                <w:sz w:val="24"/>
+                <w:szCs w:val="24"/>
+                <w:lang w:val="en-US"/>
+              </w:rPr>
+              <w:t>tzdata</w:t>
+            </w:r>
+            <w:proofErr w:type="spellEnd"/>
+          </w:p>
+        </w:tc>
+        <w:tc>
+          <w:tcPr>
+            <w:tcW w:w="2565" w:type="dxa"/>
+            <w:tcBorders>
+              <w:left w:val="single" w:sz="4" w:space="0" w:color="auto"/>
+            </w:tcBorders>
+            <w:shd w:val="clear" w:color="auto" w:fill="FFFFFF" w:themeFill="background1"/>
+          </w:tcPr>
+          <w:p>
+            <w:pPr>
+              <w:widowControl w:val="0"/>
+              <w:pBdr>
+                <w:top w:val="nil"/>
+                <w:left w:val="nil"/>
+                <w:bottom w:val="nil"/>
+                <w:right w:val="nil"/>
+                <w:between w:val="nil"/>
+              </w:pBdr>
+              <w:spacing w:line="360" w:lineRule="auto"/>
+              <w:rPr>
+                <w:sz w:val="24"/>
+                <w:szCs w:val="24"/>
+              </w:rPr>
+            </w:pPr>
+            <w:r>
+              <w:rPr>
+                <w:sz w:val="24"/>
+                <w:szCs w:val="24"/>
+                <w:lang w:val="en-US"/>
+              </w:rPr>
+              <w:t>2024.2</w:t>
+            </w:r>
+          </w:p>
+        </w:tc>
+      </w:tr>
+      <w:tr>
+        <w:tc>
+          <w:tcPr>
+            <w:tcW w:w="6465" w:type="dxa"/>
+            <w:tcBorders>
+              <w:right w:val="single" w:sz="4" w:space="0" w:color="auto"/>
+            </w:tcBorders>
+            <w:shd w:val="clear" w:color="auto" w:fill="FFFFFF" w:themeFill="background1"/>
+          </w:tcPr>
+          <w:p>
+            <w:pPr>
+              <w:widowControl w:val="0"/>
+              <w:pBdr>
+                <w:top w:val="nil"/>
+                <w:left w:val="nil"/>
+                <w:bottom w:val="nil"/>
+                <w:right w:val="nil"/>
+                <w:between w:val="nil"/>
+              </w:pBdr>
+              <w:spacing w:line="360" w:lineRule="auto"/>
+              <w:rPr>
+                <w:sz w:val="24"/>
+                <w:szCs w:val="24"/>
+              </w:rPr>
+            </w:pPr>
+            <w:r>
+              <w:rPr>
+                <w:sz w:val="24"/>
+                <w:szCs w:val="24"/>
+                <w:lang w:val="en-US"/>
+              </w:rPr>
+              <w:t>urllib3</w:t>
+            </w:r>
+          </w:p>
+        </w:tc>
+        <w:tc>
+          <w:tcPr>
+            <w:tcW w:w="2565" w:type="dxa"/>
+            <w:tcBorders>
+              <w:left w:val="single" w:sz="4" w:space="0" w:color="auto"/>
+            </w:tcBorders>
+            <w:shd w:val="clear" w:color="auto" w:fill="FFFFFF" w:themeFill="background1"/>
+          </w:tcPr>
+          <w:p>
+            <w:pPr>
+              <w:widowControl w:val="0"/>
+              <w:pBdr>
+                <w:top w:val="nil"/>
+                <w:left w:val="nil"/>
+                <w:bottom w:val="nil"/>
+                <w:right w:val="nil"/>
+                <w:between w:val="nil"/>
+              </w:pBdr>
+              <w:spacing w:line="360" w:lineRule="auto"/>
+              <w:rPr>
+                <w:sz w:val="24"/>
+                <w:szCs w:val="24"/>
+              </w:rPr>
+            </w:pPr>
+            <w:r>
+              <w:rPr>
+                <w:sz w:val="24"/>
+                <w:szCs w:val="24"/>
+                <w:lang w:val="en-US"/>
               </w:rPr>
               <w:t>2.2.3</w:t>
             </w:r>
@@ -2967,6 +3993,82 @@
           </w:p>
         </w:tc>
       </w:tr>
+      <w:tr>
+        <w:tc>
+          <w:tcPr>
+            <w:tcW w:w="6465" w:type="dxa"/>
+          </w:tcPr>
+          <w:p>
+            <w:pPr>
+              <w:widowControl w:val="0"/>
+              <w:pBdr>
+                <w:top w:val="nil"/>
+                <w:left w:val="nil"/>
+                <w:bottom w:val="nil"/>
+                <w:right w:val="nil"/>
+                <w:between w:val="nil"/>
+              </w:pBdr>
+              <w:spacing w:line="360" w:lineRule="auto"/>
+              <w:rPr>
+                <w:sz w:val="24"/>
+                <w:szCs w:val="24"/>
+              </w:rPr>
+            </w:pPr>
+            <w:proofErr w:type="spellStart"/>
+            <w:r>
+              <w:rPr>
+                <w:sz w:val="24"/>
+                <w:szCs w:val="24"/>
+              </w:rPr>
+              <w:t>t</w:t>
+            </w:r>
+            <w:r>
+              <w:rPr>
+                <w:sz w:val="24"/>
+                <w:szCs w:val="24"/>
+              </w:rPr>
+              <w:t>ele</w:t>
+            </w:r>
+            <w:r>
+              <w:rPr>
+                <w:sz w:val="24"/>
+                <w:szCs w:val="24"/>
+              </w:rPr>
+              <w:t>phony</w:t>
+            </w:r>
+            <w:proofErr w:type="spellEnd"/>
+          </w:p>
+        </w:tc>
+        <w:tc>
+          <w:tcPr>
+            <w:tcW w:w="2565" w:type="dxa"/>
+          </w:tcPr>
+          <w:p>
+            <w:pPr>
+              <w:widowControl w:val="0"/>
+              <w:pBdr>
+                <w:top w:val="nil"/>
+                <w:left w:val="nil"/>
+                <w:bottom w:val="nil"/>
+                <w:right w:val="nil"/>
+                <w:between w:val="nil"/>
+              </w:pBdr>
+              <w:spacing w:line="360" w:lineRule="auto"/>
+              <w:rPr>
+                <w:sz w:val="24"/>
+                <w:szCs w:val="24"/>
+              </w:rPr>
+            </w:pPr>
+            <w:r>
+              <w:rPr>
+                <w:sz w:val="24"/>
+                <w:szCs w:val="24"/>
+              </w:rPr>
+              <w:t>0.2.0</w:t>
+            </w:r>
+          </w:p>
+        </w:tc>
+      </w:tr>
     </w:tbl>
     <w:p>
       <w:pPr>
@@ -2993,6 +4095,7 @@
           <w:sz w:val="24"/>
           <w:szCs w:val="24"/>
         </w:rPr>
+        <w:lastRenderedPageBreak/>
         <w:t>Além disso, o front-</w:t>
       </w:r>
       <w:proofErr w:type="spellStart"/>
@@ -3330,7 +4433,6 @@
           <w:sz w:val="24"/>
           <w:szCs w:val="24"/>
         </w:rPr>
-        <w:lastRenderedPageBreak/>
         <w:t xml:space="preserve">Major: </w:t>
       </w:r>
       <w:r>
@@ -3616,6 +4718,17 @@
         </w:rPr>
         <w:t>.</w:t>
       </w:r>
+    </w:p>
+    <w:p>
+      <w:pPr>
+        <w:spacing w:line="360" w:lineRule="auto"/>
+        <w:ind w:firstLine="708"/>
+        <w:jc w:val="both"/>
+        <w:rPr>
+          <w:sz w:val="24"/>
+          <w:szCs w:val="24"/>
+        </w:rPr>
+      </w:pPr>
     </w:p>
     <w:p>
       <w:pPr>
@@ -3765,6 +4878,7 @@
                 <w:sz w:val="24"/>
                 <w:szCs w:val="24"/>
               </w:rPr>
+              <w:lastRenderedPageBreak/>
               <w:t>CHORE</w:t>
             </w:r>
           </w:p>
@@ -4525,7 +5639,6 @@
           <w:sz w:val="24"/>
           <w:szCs w:val="24"/>
         </w:rPr>
-        <w:lastRenderedPageBreak/>
         <w:t>Para solicitar mudanças no projeto</w:t>
       </w:r>
       <w:r>
@@ -4814,6 +5927,7 @@
           <w:sz w:val="24"/>
           <w:szCs w:val="24"/>
         </w:rPr>
+        <w:lastRenderedPageBreak/>
         <w:t xml:space="preserve">O gerenciamento de mudanças será realizado utilizando o </w:t>
       </w:r>
       <w:proofErr w:type="spellStart"/>
@@ -5332,7 +6446,6 @@
                 <w:sz w:val="24"/>
                 <w:szCs w:val="24"/>
               </w:rPr>
-              <w:lastRenderedPageBreak/>
               <w:t>30/09</w:t>
             </w:r>
           </w:p>
@@ -6352,7 +7465,6 @@
   <w:style w:type="character" w:default="1" w:styleId="Fontepargpadro">
     <w:name w:val="Default Paragraph Font"/>
     <w:uiPriority w:val="1"/>
-    <w:semiHidden/>
     <w:unhideWhenUsed/>
   </w:style>
   <w:style w:type="table" w:default="1" w:styleId="Tabelanormal">

</xml_diff>

<commit_message>
docs-relatorio de manuntenção e atualizacao do gerenciamento de configuração (#16)
</commit_message>
<xml_diff>
--- a/documentacao/Gerenciamento_configuracao.docx
+++ b/documentacao/Gerenciamento_configuracao.docx
@@ -168,7 +168,14 @@
           <w:sz w:val="24"/>
           <w:szCs w:val="24"/>
         </w:rPr>
-        <w:t>VERSÃO 1.0</w:t>
+        <w:t>VERSÃO 1.</w:t>
+      </w:r>
+      <w:r>
+        <w:rPr>
+          <w:sz w:val="24"/>
+          <w:szCs w:val="24"/>
+        </w:rPr>
+        <w:t>1</w:t>
       </w:r>
     </w:p>
     <w:p>
@@ -1417,23 +1424,7 @@
           <w:sz w:val="24"/>
           <w:szCs w:val="24"/>
         </w:rPr>
-        <w:t>API_KEY=</w:t>
-      </w:r>
-      <w:proofErr w:type="gramStart"/>
-      <w:r>
-        <w:rPr>
-          <w:sz w:val="24"/>
-          <w:szCs w:val="24"/>
-        </w:rPr>
-        <w:t>[Insira</w:t>
-      </w:r>
-      <w:proofErr w:type="gramEnd"/>
-      <w:r>
-        <w:rPr>
-          <w:sz w:val="24"/>
-          <w:szCs w:val="24"/>
-        </w:rPr>
-        <w:t xml:space="preserve"> a chave da API]</w:t>
+        <w:t>API_KEY=[Insira a chave da API]</w:t>
       </w:r>
     </w:p>
     <w:p>
@@ -1505,23 +1496,29 @@
         <w:rPr>
           <w:sz w:val="24"/>
           <w:szCs w:val="24"/>
-          <w:lang w:val="en-US"/>
-        </w:rPr>
-      </w:pPr>
-      <w:r>
-        <w:rPr>
-          <w:sz w:val="24"/>
-          <w:szCs w:val="24"/>
-          <w:lang w:val="en-US"/>
-        </w:rPr>
-        <w:t xml:space="preserve">from </w:t>
-      </w:r>
+        </w:rPr>
+      </w:pPr>
       <w:proofErr w:type="spellStart"/>
       <w:r>
         <w:rPr>
           <w:sz w:val="24"/>
           <w:szCs w:val="24"/>
-          <w:lang w:val="en-US"/>
+        </w:rPr>
+        <w:t>from</w:t>
+      </w:r>
+      <w:proofErr w:type="spellEnd"/>
+      <w:r>
+        <w:rPr>
+          <w:sz w:val="24"/>
+          <w:szCs w:val="24"/>
+        </w:rPr>
+        <w:t xml:space="preserve"> </w:t>
+      </w:r>
+      <w:proofErr w:type="spellStart"/>
+      <w:r>
+        <w:rPr>
+          <w:sz w:val="24"/>
+          <w:szCs w:val="24"/>
         </w:rPr>
         <w:t>dotenv</w:t>
       </w:r>
@@ -1530,16 +1527,30 @@
         <w:rPr>
           <w:sz w:val="24"/>
           <w:szCs w:val="24"/>
-          <w:lang w:val="en-US"/>
-        </w:rPr>
-        <w:t xml:space="preserve"> import </w:t>
+        </w:rPr>
+        <w:t xml:space="preserve"> </w:t>
       </w:r>
       <w:proofErr w:type="spellStart"/>
       <w:r>
         <w:rPr>
           <w:sz w:val="24"/>
           <w:szCs w:val="24"/>
-          <w:lang w:val="en-US"/>
+        </w:rPr>
+        <w:t>import</w:t>
+      </w:r>
+      <w:proofErr w:type="spellEnd"/>
+      <w:r>
+        <w:rPr>
+          <w:sz w:val="24"/>
+          <w:szCs w:val="24"/>
+        </w:rPr>
+        <w:t xml:space="preserve"> </w:t>
+      </w:r>
+      <w:proofErr w:type="spellStart"/>
+      <w:r>
+        <w:rPr>
+          <w:sz w:val="24"/>
+          <w:szCs w:val="24"/>
         </w:rPr>
         <w:t>load_dotenv</w:t>
       </w:r>
@@ -1551,7 +1562,6 @@
         <w:rPr>
           <w:sz w:val="24"/>
           <w:szCs w:val="24"/>
-          <w:lang w:val="en-US"/>
         </w:rPr>
       </w:pPr>
       <w:proofErr w:type="spellStart"/>
@@ -1559,36 +1569,16 @@
         <w:rPr>
           <w:sz w:val="24"/>
           <w:szCs w:val="24"/>
-          <w:lang w:val="en-US"/>
-        </w:rPr>
-        <w:t>load_</w:t>
-      </w:r>
-      <w:proofErr w:type="gramStart"/>
-      <w:r>
-        <w:rPr>
-          <w:sz w:val="24"/>
-          <w:szCs w:val="24"/>
-          <w:lang w:val="en-US"/>
-        </w:rPr>
-        <w:t>dotenv</w:t>
+        </w:rPr>
+        <w:t>load_dotenv</w:t>
       </w:r>
       <w:proofErr w:type="spellEnd"/>
       <w:r>
         <w:rPr>
           <w:sz w:val="24"/>
           <w:szCs w:val="24"/>
-          <w:lang w:val="en-US"/>
-        </w:rPr>
-        <w:t>(</w:t>
-      </w:r>
-      <w:proofErr w:type="gramEnd"/>
-      <w:r>
-        <w:rPr>
-          <w:sz w:val="24"/>
-          <w:szCs w:val="24"/>
-          <w:lang w:val="en-US"/>
-        </w:rPr>
-        <w:t>)</w:t>
+        </w:rPr>
+        <w:t>()</w:t>
       </w:r>
     </w:p>
     <w:p>
@@ -1600,7 +1590,6 @@
           <w:b/>
           <w:sz w:val="24"/>
           <w:szCs w:val="24"/>
-          <w:lang w:val="en-US"/>
         </w:rPr>
       </w:pPr>
     </w:p>
@@ -1914,6 +1903,17 @@
         </w:rPr>
         <w:t>:</w:t>
       </w:r>
+    </w:p>
+    <w:p>
+      <w:pPr>
+        <w:spacing w:line="360" w:lineRule="auto"/>
+        <w:ind w:firstLine="708"/>
+        <w:jc w:val="both"/>
+        <w:rPr>
+          <w:sz w:val="24"/>
+          <w:szCs w:val="24"/>
+        </w:rPr>
+      </w:pPr>
     </w:p>
     <w:tbl>
       <w:tblPr>
@@ -1956,6 +1956,7 @@
                 <w:sz w:val="24"/>
                 <w:szCs w:val="24"/>
               </w:rPr>
+              <w:lastRenderedPageBreak/>
               <w:t>Dependência</w:t>
             </w:r>
           </w:p>
@@ -2001,6 +2002,7 @@
             <w:tcBorders>
               <w:right w:val="single" w:sz="4" w:space="0" w:color="auto"/>
             </w:tcBorders>
+            <w:shd w:val="clear" w:color="auto" w:fill="FFFFFF" w:themeFill="background1"/>
           </w:tcPr>
           <w:p>
             <w:pPr>
@@ -2024,15 +2026,7 @@
                 <w:sz w:val="24"/>
                 <w:szCs w:val="24"/>
               </w:rPr>
-              <w:lastRenderedPageBreak/>
-              <w:t>C</w:t>
-            </w:r>
-            <w:r>
-              <w:rPr>
-                <w:sz w:val="24"/>
-                <w:szCs w:val="24"/>
-              </w:rPr>
-              <w:t>ertifi</w:t>
+              <w:t>asgiref</w:t>
             </w:r>
             <w:proofErr w:type="spellEnd"/>
           </w:p>
@@ -2043,6 +2037,7 @@
             <w:tcBorders>
               <w:left w:val="single" w:sz="4" w:space="0" w:color="auto"/>
             </w:tcBorders>
+            <w:shd w:val="clear" w:color="auto" w:fill="FFFFFF" w:themeFill="background1"/>
           </w:tcPr>
           <w:p>
             <w:pPr>
@@ -2065,7 +2060,7 @@
                 <w:sz w:val="24"/>
                 <w:szCs w:val="24"/>
               </w:rPr>
-              <w:t>2024.8.30</w:t>
+              <w:t>3.8.1</w:t>
             </w:r>
           </w:p>
         </w:tc>
@@ -2077,6 +2072,7 @@
             <w:tcBorders>
               <w:right w:val="single" w:sz="4" w:space="0" w:color="auto"/>
             </w:tcBorders>
+            <w:shd w:val="clear" w:color="auto" w:fill="FFFFFF" w:themeFill="background1"/>
           </w:tcPr>
           <w:p>
             <w:pPr>
@@ -2100,7 +2096,7 @@
                 <w:sz w:val="24"/>
                 <w:szCs w:val="24"/>
               </w:rPr>
-              <w:t>charset-normalizer</w:t>
+              <w:t>certifi</w:t>
             </w:r>
             <w:proofErr w:type="spellEnd"/>
           </w:p>
@@ -2111,22 +2107,30 @@
             <w:tcBorders>
               <w:left w:val="single" w:sz="4" w:space="0" w:color="auto"/>
             </w:tcBorders>
-          </w:tcPr>
-          <w:p>
-            <w:pPr>
+            <w:shd w:val="clear" w:color="auto" w:fill="FFFFFF" w:themeFill="background1"/>
+          </w:tcPr>
+          <w:p>
+            <w:pPr>
+              <w:widowControl w:val="0"/>
+              <w:pBdr>
+                <w:top w:val="nil"/>
+                <w:left w:val="nil"/>
+                <w:bottom w:val="nil"/>
+                <w:right w:val="nil"/>
+                <w:between w:val="nil"/>
+              </w:pBdr>
               <w:spacing w:line="360" w:lineRule="auto"/>
-              <w:jc w:val="both"/>
-              <w:rPr>
-                <w:sz w:val="24"/>
-                <w:szCs w:val="24"/>
-              </w:rPr>
-            </w:pPr>
-            <w:r>
-              <w:rPr>
-                <w:sz w:val="24"/>
-                <w:szCs w:val="24"/>
-              </w:rPr>
-              <w:t>3.3.2</w:t>
+              <w:rPr>
+                <w:sz w:val="24"/>
+                <w:szCs w:val="24"/>
+              </w:rPr>
+            </w:pPr>
+            <w:r>
+              <w:rPr>
+                <w:sz w:val="24"/>
+                <w:szCs w:val="24"/>
+              </w:rPr>
+              <w:t>2024.8.30</w:t>
             </w:r>
           </w:p>
         </w:tc>
@@ -2138,6 +2142,7 @@
             <w:tcBorders>
               <w:right w:val="single" w:sz="4" w:space="0" w:color="auto"/>
             </w:tcBorders>
+            <w:shd w:val="clear" w:color="auto" w:fill="FFFFFF" w:themeFill="background1"/>
           </w:tcPr>
           <w:p>
             <w:pPr>
@@ -2161,7 +2166,7 @@
                 <w:sz w:val="24"/>
                 <w:szCs w:val="24"/>
               </w:rPr>
-              <w:t>colorama</w:t>
+              <w:t>charset-normalizer</w:t>
             </w:r>
             <w:proofErr w:type="spellEnd"/>
           </w:p>
@@ -2172,6 +2177,7 @@
             <w:tcBorders>
               <w:left w:val="single" w:sz="4" w:space="0" w:color="auto"/>
             </w:tcBorders>
+            <w:shd w:val="clear" w:color="auto" w:fill="FFFFFF" w:themeFill="background1"/>
           </w:tcPr>
           <w:p>
             <w:pPr>
@@ -2194,7 +2200,7 @@
                 <w:sz w:val="24"/>
                 <w:szCs w:val="24"/>
               </w:rPr>
-              <w:t>0.4.6</w:t>
+              <w:t>3.3.2</w:t>
             </w:r>
           </w:p>
         </w:tc>
@@ -2206,6 +2212,7 @@
             <w:tcBorders>
               <w:right w:val="single" w:sz="4" w:space="0" w:color="auto"/>
             </w:tcBorders>
+            <w:shd w:val="clear" w:color="auto" w:fill="FFFFFF" w:themeFill="background1"/>
           </w:tcPr>
           <w:p>
             <w:pPr>
@@ -2229,14 +2236,7 @@
                 <w:sz w:val="24"/>
                 <w:szCs w:val="24"/>
               </w:rPr>
-              <w:t>I</w:t>
-            </w:r>
-            <w:r>
-              <w:rPr>
-                <w:sz w:val="24"/>
-                <w:szCs w:val="24"/>
-              </w:rPr>
-              <w:t>dna</w:t>
+              <w:t>colorama</w:t>
             </w:r>
             <w:proofErr w:type="spellEnd"/>
           </w:p>
@@ -2247,29 +2247,23 @@
             <w:tcBorders>
               <w:left w:val="single" w:sz="4" w:space="0" w:color="auto"/>
             </w:tcBorders>
-          </w:tcPr>
-          <w:p>
-            <w:pPr>
-              <w:widowControl w:val="0"/>
-              <w:pBdr>
-                <w:top w:val="nil"/>
-                <w:left w:val="nil"/>
-                <w:bottom w:val="nil"/>
-                <w:right w:val="nil"/>
-                <w:between w:val="nil"/>
-              </w:pBdr>
+            <w:shd w:val="clear" w:color="auto" w:fill="FFFFFF" w:themeFill="background1"/>
+          </w:tcPr>
+          <w:p>
+            <w:pPr>
               <w:spacing w:line="360" w:lineRule="auto"/>
-              <w:rPr>
-                <w:sz w:val="24"/>
-                <w:szCs w:val="24"/>
-              </w:rPr>
-            </w:pPr>
-            <w:r>
-              <w:rPr>
-                <w:sz w:val="24"/>
-                <w:szCs w:val="24"/>
-              </w:rPr>
-              <w:t>3.10</w:t>
+              <w:jc w:val="both"/>
+              <w:rPr>
+                <w:sz w:val="24"/>
+                <w:szCs w:val="24"/>
+              </w:rPr>
+            </w:pPr>
+            <w:r>
+              <w:rPr>
+                <w:sz w:val="24"/>
+                <w:szCs w:val="24"/>
+              </w:rPr>
+              <w:t>0.4.6</w:t>
             </w:r>
           </w:p>
         </w:tc>
@@ -2281,6 +2275,7 @@
             <w:tcBorders>
               <w:right w:val="single" w:sz="4" w:space="0" w:color="auto"/>
             </w:tcBorders>
+            <w:shd w:val="clear" w:color="auto" w:fill="FFFFFF" w:themeFill="background1"/>
           </w:tcPr>
           <w:p>
             <w:pPr>
@@ -2298,16 +2293,14 @@
                 <w:szCs w:val="24"/>
               </w:rPr>
             </w:pPr>
-            <w:proofErr w:type="spellStart"/>
             <w:r>
               <w:rPr>
                 <w:sz w:val="24"/>
                 <w:szCs w:val="24"/>
                 <w:lang w:val="en-US"/>
               </w:rPr>
-              <w:t>iniconfig</w:t>
-            </w:r>
-            <w:proofErr w:type="spellEnd"/>
+              <w:t>Django</w:t>
+            </w:r>
           </w:p>
         </w:tc>
         <w:tc>
@@ -2316,6 +2309,7 @@
             <w:tcBorders>
               <w:left w:val="single" w:sz="4" w:space="0" w:color="auto"/>
             </w:tcBorders>
+            <w:shd w:val="clear" w:color="auto" w:fill="FFFFFF" w:themeFill="background1"/>
           </w:tcPr>
           <w:p>
             <w:pPr>
@@ -2339,7 +2333,7 @@
                 <w:szCs w:val="24"/>
                 <w:lang w:val="en-US"/>
               </w:rPr>
-              <w:t>2.0.0</w:t>
+              <w:t>5.1.2</w:t>
             </w:r>
           </w:p>
         </w:tc>
@@ -2351,6 +2345,7 @@
             <w:tcBorders>
               <w:right w:val="single" w:sz="4" w:space="0" w:color="auto"/>
             </w:tcBorders>
+            <w:shd w:val="clear" w:color="auto" w:fill="FFFFFF" w:themeFill="background1"/>
           </w:tcPr>
           <w:p>
             <w:pPr>
@@ -2368,13 +2363,41 @@
                 <w:szCs w:val="24"/>
               </w:rPr>
             </w:pPr>
+            <w:proofErr w:type="spellStart"/>
             <w:r>
               <w:rPr>
                 <w:sz w:val="24"/>
                 <w:szCs w:val="24"/>
                 <w:lang w:val="en-US"/>
               </w:rPr>
-              <w:t>packaging</w:t>
+              <w:t>django</w:t>
+            </w:r>
+            <w:proofErr w:type="spellEnd"/>
+            <w:r>
+              <w:rPr>
+                <w:sz w:val="24"/>
+                <w:szCs w:val="24"/>
+                <w:lang w:val="en-US"/>
+              </w:rPr>
+              <w:t>-</w:t>
+            </w:r>
+            <w:proofErr w:type="spellStart"/>
+            <w:r>
+              <w:rPr>
+                <w:sz w:val="24"/>
+                <w:szCs w:val="24"/>
+                <w:lang w:val="en-US"/>
+              </w:rPr>
+              <w:t>cors</w:t>
+            </w:r>
+            <w:proofErr w:type="spellEnd"/>
+            <w:r>
+              <w:rPr>
+                <w:sz w:val="24"/>
+                <w:szCs w:val="24"/>
+                <w:lang w:val="en-US"/>
+              </w:rPr>
+              <w:t>-headers</w:t>
             </w:r>
           </w:p>
         </w:tc>
@@ -2384,6 +2407,7 @@
             <w:tcBorders>
               <w:left w:val="single" w:sz="4" w:space="0" w:color="auto"/>
             </w:tcBorders>
+            <w:shd w:val="clear" w:color="auto" w:fill="FFFFFF" w:themeFill="background1"/>
           </w:tcPr>
           <w:p>
             <w:pPr>
@@ -2407,7 +2431,7 @@
                 <w:szCs w:val="24"/>
                 <w:lang w:val="en-US"/>
               </w:rPr>
-              <w:t>24.1</w:t>
+              <w:t>4.5.0</w:t>
             </w:r>
           </w:p>
         </w:tc>
@@ -2419,6 +2443,7 @@
             <w:tcBorders>
               <w:right w:val="single" w:sz="4" w:space="0" w:color="auto"/>
             </w:tcBorders>
+            <w:shd w:val="clear" w:color="auto" w:fill="FFFFFF" w:themeFill="background1"/>
           </w:tcPr>
           <w:p>
             <w:pPr>
@@ -2436,14 +2461,16 @@
                 <w:szCs w:val="24"/>
               </w:rPr>
             </w:pPr>
+            <w:proofErr w:type="spellStart"/>
             <w:r>
               <w:rPr>
                 <w:sz w:val="24"/>
                 <w:szCs w:val="24"/>
                 <w:lang w:val="en-US"/>
               </w:rPr>
-              <w:t>pluggy</w:t>
-            </w:r>
+              <w:t>idna</w:t>
+            </w:r>
+            <w:proofErr w:type="spellEnd"/>
           </w:p>
         </w:tc>
         <w:tc>
@@ -2452,6 +2479,7 @@
             <w:tcBorders>
               <w:left w:val="single" w:sz="4" w:space="0" w:color="auto"/>
             </w:tcBorders>
+            <w:shd w:val="clear" w:color="auto" w:fill="FFFFFF" w:themeFill="background1"/>
           </w:tcPr>
           <w:p>
             <w:pPr>
@@ -2475,7 +2503,7 @@
                 <w:szCs w:val="24"/>
                 <w:lang w:val="en-US"/>
               </w:rPr>
-              <w:t>1.5.0</w:t>
+              <w:t>3.10</w:t>
             </w:r>
           </w:p>
         </w:tc>
@@ -2487,6 +2515,7 @@
             <w:tcBorders>
               <w:right w:val="single" w:sz="4" w:space="0" w:color="auto"/>
             </w:tcBorders>
+            <w:shd w:val="clear" w:color="auto" w:fill="FFFFFF" w:themeFill="background1"/>
           </w:tcPr>
           <w:p>
             <w:pPr>
@@ -2511,7 +2540,7 @@
                 <w:szCs w:val="24"/>
                 <w:lang w:val="en-US"/>
               </w:rPr>
-              <w:t>pytest</w:t>
+              <w:t>iniconfig</w:t>
             </w:r>
             <w:proofErr w:type="spellEnd"/>
           </w:p>
@@ -2522,6 +2551,7 @@
             <w:tcBorders>
               <w:left w:val="single" w:sz="4" w:space="0" w:color="auto"/>
             </w:tcBorders>
+            <w:shd w:val="clear" w:color="auto" w:fill="FFFFFF" w:themeFill="background1"/>
           </w:tcPr>
           <w:p>
             <w:pPr>
@@ -2545,7 +2575,7 @@
                 <w:szCs w:val="24"/>
                 <w:lang w:val="en-US"/>
               </w:rPr>
-              <w:t>8.3.3</w:t>
+              <w:t>2.0.0</w:t>
             </w:r>
           </w:p>
         </w:tc>
@@ -2557,6 +2587,7 @@
             <w:tcBorders>
               <w:right w:val="single" w:sz="4" w:space="0" w:color="auto"/>
             </w:tcBorders>
+            <w:shd w:val="clear" w:color="auto" w:fill="FFFFFF" w:themeFill="background1"/>
           </w:tcPr>
           <w:p>
             <w:pPr>
@@ -2574,22 +2605,14 @@
                 <w:szCs w:val="24"/>
               </w:rPr>
             </w:pPr>
+            <w:proofErr w:type="spellStart"/>
             <w:r>
               <w:rPr>
                 <w:sz w:val="24"/>
                 <w:szCs w:val="24"/>
                 <w:lang w:val="en-US"/>
               </w:rPr>
-              <w:t>python-</w:t>
-            </w:r>
-            <w:proofErr w:type="spellStart"/>
-            <w:r>
-              <w:rPr>
-                <w:sz w:val="24"/>
-                <w:szCs w:val="24"/>
-                <w:lang w:val="en-US"/>
-              </w:rPr>
-              <w:t>dotenv</w:t>
+              <w:t>joblib</w:t>
             </w:r>
             <w:proofErr w:type="spellEnd"/>
           </w:p>
@@ -2600,6 +2623,7 @@
             <w:tcBorders>
               <w:left w:val="single" w:sz="4" w:space="0" w:color="auto"/>
             </w:tcBorders>
+            <w:shd w:val="clear" w:color="auto" w:fill="FFFFFF" w:themeFill="background1"/>
           </w:tcPr>
           <w:p>
             <w:pPr>
@@ -2617,7 +2641,7 @@
                 <w:szCs w:val="24"/>
                 <w:lang w:val="en-US"/>
               </w:rPr>
-              <w:t>1.0.1</w:t>
+              <w:t>1.4.2</w:t>
             </w:r>
           </w:p>
         </w:tc>
@@ -2629,6 +2653,7 @@
             <w:tcBorders>
               <w:right w:val="single" w:sz="4" w:space="0" w:color="auto"/>
             </w:tcBorders>
+            <w:shd w:val="clear" w:color="auto" w:fill="FFFFFF" w:themeFill="background1"/>
           </w:tcPr>
           <w:p>
             <w:pPr>
@@ -2651,8 +2676,9 @@
               <w:rPr>
                 <w:sz w:val="24"/>
                 <w:szCs w:val="24"/>
-              </w:rPr>
-              <w:t>requests</w:t>
+                <w:lang w:val="en-US"/>
+              </w:rPr>
+              <w:t>numpy</w:t>
             </w:r>
             <w:proofErr w:type="spellEnd"/>
           </w:p>
@@ -2663,29 +2689,25 @@
             <w:tcBorders>
               <w:left w:val="single" w:sz="4" w:space="0" w:color="auto"/>
             </w:tcBorders>
-          </w:tcPr>
-          <w:p>
-            <w:pPr>
-              <w:widowControl w:val="0"/>
-              <w:pBdr>
-                <w:top w:val="nil"/>
-                <w:left w:val="nil"/>
-                <w:bottom w:val="nil"/>
-                <w:right w:val="nil"/>
-                <w:between w:val="nil"/>
-              </w:pBdr>
+            <w:shd w:val="clear" w:color="auto" w:fill="FFFFFF" w:themeFill="background1"/>
+          </w:tcPr>
+          <w:p>
+            <w:pPr>
               <w:spacing w:line="360" w:lineRule="auto"/>
-              <w:rPr>
-                <w:sz w:val="24"/>
-                <w:szCs w:val="24"/>
-              </w:rPr>
-            </w:pPr>
-            <w:r>
-              <w:rPr>
-                <w:sz w:val="24"/>
-                <w:szCs w:val="24"/>
-              </w:rPr>
-              <w:t>2.32.3</w:t>
+              <w:jc w:val="both"/>
+              <w:rPr>
+                <w:sz w:val="24"/>
+                <w:szCs w:val="24"/>
+                <w:lang w:val="en-US"/>
+              </w:rPr>
+            </w:pPr>
+            <w:r>
+              <w:rPr>
+                <w:sz w:val="24"/>
+                <w:szCs w:val="24"/>
+                <w:lang w:val="en-US"/>
+              </w:rPr>
+              <w:t>2.1.2</w:t>
             </w:r>
           </w:p>
         </w:tc>
@@ -2697,6 +2719,7 @@
             <w:tcBorders>
               <w:right w:val="single" w:sz="4" w:space="0" w:color="auto"/>
             </w:tcBorders>
+            <w:shd w:val="clear" w:color="auto" w:fill="FFFFFF" w:themeFill="background1"/>
           </w:tcPr>
           <w:p>
             <w:pPr>
@@ -2718,8 +2741,9 @@
               <w:rPr>
                 <w:sz w:val="24"/>
                 <w:szCs w:val="24"/>
-              </w:rPr>
-              <w:t>urllib3</w:t>
+                <w:lang w:val="en-US"/>
+              </w:rPr>
+              <w:t>packaging</w:t>
             </w:r>
           </w:p>
         </w:tc>
@@ -2729,6 +2753,7 @@
             <w:tcBorders>
               <w:left w:val="single" w:sz="4" w:space="0" w:color="auto"/>
             </w:tcBorders>
+            <w:shd w:val="clear" w:color="auto" w:fill="FFFFFF" w:themeFill="background1"/>
           </w:tcPr>
           <w:p>
             <w:pPr>
@@ -2750,6 +2775,1007 @@
               <w:rPr>
                 <w:sz w:val="24"/>
                 <w:szCs w:val="24"/>
+                <w:lang w:val="en-US"/>
+              </w:rPr>
+              <w:t>24.1</w:t>
+            </w:r>
+          </w:p>
+        </w:tc>
+      </w:tr>
+      <w:tr>
+        <w:tc>
+          <w:tcPr>
+            <w:tcW w:w="6465" w:type="dxa"/>
+            <w:tcBorders>
+              <w:right w:val="single" w:sz="4" w:space="0" w:color="auto"/>
+            </w:tcBorders>
+            <w:shd w:val="clear" w:color="auto" w:fill="FFFFFF" w:themeFill="background1"/>
+          </w:tcPr>
+          <w:p>
+            <w:pPr>
+              <w:widowControl w:val="0"/>
+              <w:pBdr>
+                <w:top w:val="nil"/>
+                <w:left w:val="nil"/>
+                <w:bottom w:val="nil"/>
+                <w:right w:val="nil"/>
+                <w:between w:val="nil"/>
+              </w:pBdr>
+              <w:spacing w:line="360" w:lineRule="auto"/>
+              <w:rPr>
+                <w:sz w:val="24"/>
+                <w:szCs w:val="24"/>
+              </w:rPr>
+            </w:pPr>
+            <w:r>
+              <w:rPr>
+                <w:sz w:val="24"/>
+                <w:szCs w:val="24"/>
+                <w:lang w:val="en-US"/>
+              </w:rPr>
+              <w:t>pandas</w:t>
+            </w:r>
+          </w:p>
+        </w:tc>
+        <w:tc>
+          <w:tcPr>
+            <w:tcW w:w="2565" w:type="dxa"/>
+            <w:tcBorders>
+              <w:left w:val="single" w:sz="4" w:space="0" w:color="auto"/>
+            </w:tcBorders>
+            <w:shd w:val="clear" w:color="auto" w:fill="FFFFFF" w:themeFill="background1"/>
+          </w:tcPr>
+          <w:p>
+            <w:pPr>
+              <w:widowControl w:val="0"/>
+              <w:pBdr>
+                <w:top w:val="nil"/>
+                <w:left w:val="nil"/>
+                <w:bottom w:val="nil"/>
+                <w:right w:val="nil"/>
+                <w:between w:val="nil"/>
+              </w:pBdr>
+              <w:spacing w:line="360" w:lineRule="auto"/>
+              <w:rPr>
+                <w:sz w:val="24"/>
+                <w:szCs w:val="24"/>
+              </w:rPr>
+            </w:pPr>
+            <w:r>
+              <w:rPr>
+                <w:sz w:val="24"/>
+                <w:szCs w:val="24"/>
+                <w:lang w:val="en-US"/>
+              </w:rPr>
+              <w:t>2.2.3</w:t>
+            </w:r>
+          </w:p>
+        </w:tc>
+      </w:tr>
+      <w:tr>
+        <w:tc>
+          <w:tcPr>
+            <w:tcW w:w="6465" w:type="dxa"/>
+            <w:tcBorders>
+              <w:right w:val="single" w:sz="4" w:space="0" w:color="auto"/>
+            </w:tcBorders>
+            <w:shd w:val="clear" w:color="auto" w:fill="FFFFFF" w:themeFill="background1"/>
+          </w:tcPr>
+          <w:p>
+            <w:pPr>
+              <w:widowControl w:val="0"/>
+              <w:pBdr>
+                <w:top w:val="nil"/>
+                <w:left w:val="nil"/>
+                <w:bottom w:val="nil"/>
+                <w:right w:val="nil"/>
+                <w:between w:val="nil"/>
+              </w:pBdr>
+              <w:spacing w:line="360" w:lineRule="auto"/>
+              <w:rPr>
+                <w:sz w:val="24"/>
+                <w:szCs w:val="24"/>
+              </w:rPr>
+            </w:pPr>
+            <w:r>
+              <w:rPr>
+                <w:sz w:val="24"/>
+                <w:szCs w:val="24"/>
+                <w:lang w:val="en-US"/>
+              </w:rPr>
+              <w:t>pluggy</w:t>
+            </w:r>
+          </w:p>
+        </w:tc>
+        <w:tc>
+          <w:tcPr>
+            <w:tcW w:w="2565" w:type="dxa"/>
+            <w:tcBorders>
+              <w:left w:val="single" w:sz="4" w:space="0" w:color="auto"/>
+            </w:tcBorders>
+            <w:shd w:val="clear" w:color="auto" w:fill="FFFFFF" w:themeFill="background1"/>
+          </w:tcPr>
+          <w:p>
+            <w:pPr>
+              <w:widowControl w:val="0"/>
+              <w:pBdr>
+                <w:top w:val="nil"/>
+                <w:left w:val="nil"/>
+                <w:bottom w:val="nil"/>
+                <w:right w:val="nil"/>
+                <w:between w:val="nil"/>
+              </w:pBdr>
+              <w:spacing w:line="360" w:lineRule="auto"/>
+              <w:rPr>
+                <w:sz w:val="24"/>
+                <w:szCs w:val="24"/>
+              </w:rPr>
+            </w:pPr>
+            <w:r>
+              <w:rPr>
+                <w:sz w:val="24"/>
+                <w:szCs w:val="24"/>
+                <w:lang w:val="en-US"/>
+              </w:rPr>
+              <w:t>1.5.0</w:t>
+            </w:r>
+          </w:p>
+        </w:tc>
+      </w:tr>
+      <w:tr>
+        <w:tc>
+          <w:tcPr>
+            <w:tcW w:w="6465" w:type="dxa"/>
+            <w:tcBorders>
+              <w:right w:val="single" w:sz="4" w:space="0" w:color="auto"/>
+            </w:tcBorders>
+            <w:shd w:val="clear" w:color="auto" w:fill="FFFFFF" w:themeFill="background1"/>
+          </w:tcPr>
+          <w:p>
+            <w:pPr>
+              <w:widowControl w:val="0"/>
+              <w:pBdr>
+                <w:top w:val="nil"/>
+                <w:left w:val="nil"/>
+                <w:bottom w:val="nil"/>
+                <w:right w:val="nil"/>
+                <w:between w:val="nil"/>
+              </w:pBdr>
+              <w:spacing w:line="360" w:lineRule="auto"/>
+              <w:rPr>
+                <w:sz w:val="24"/>
+                <w:szCs w:val="24"/>
+              </w:rPr>
+            </w:pPr>
+            <w:proofErr w:type="spellStart"/>
+            <w:r>
+              <w:rPr>
+                <w:sz w:val="24"/>
+                <w:szCs w:val="24"/>
+                <w:lang w:val="en-US"/>
+              </w:rPr>
+              <w:t>pytest</w:t>
+            </w:r>
+            <w:proofErr w:type="spellEnd"/>
+          </w:p>
+        </w:tc>
+        <w:tc>
+          <w:tcPr>
+            <w:tcW w:w="2565" w:type="dxa"/>
+            <w:tcBorders>
+              <w:left w:val="single" w:sz="4" w:space="0" w:color="auto"/>
+            </w:tcBorders>
+            <w:shd w:val="clear" w:color="auto" w:fill="FFFFFF" w:themeFill="background1"/>
+          </w:tcPr>
+          <w:p>
+            <w:pPr>
+              <w:spacing w:line="360" w:lineRule="auto"/>
+              <w:jc w:val="both"/>
+              <w:rPr>
+                <w:sz w:val="24"/>
+                <w:szCs w:val="24"/>
+                <w:lang w:val="en-US"/>
+              </w:rPr>
+            </w:pPr>
+            <w:r>
+              <w:rPr>
+                <w:sz w:val="24"/>
+                <w:szCs w:val="24"/>
+                <w:lang w:val="en-US"/>
+              </w:rPr>
+              <w:t>8.3.3</w:t>
+            </w:r>
+          </w:p>
+        </w:tc>
+      </w:tr>
+      <w:tr>
+        <w:tc>
+          <w:tcPr>
+            <w:tcW w:w="6465" w:type="dxa"/>
+            <w:tcBorders>
+              <w:right w:val="single" w:sz="4" w:space="0" w:color="auto"/>
+            </w:tcBorders>
+            <w:shd w:val="clear" w:color="auto" w:fill="FFFFFF" w:themeFill="background1"/>
+          </w:tcPr>
+          <w:p>
+            <w:pPr>
+              <w:widowControl w:val="0"/>
+              <w:pBdr>
+                <w:top w:val="nil"/>
+                <w:left w:val="nil"/>
+                <w:bottom w:val="nil"/>
+                <w:right w:val="nil"/>
+                <w:between w:val="nil"/>
+              </w:pBdr>
+              <w:spacing w:line="360" w:lineRule="auto"/>
+              <w:rPr>
+                <w:sz w:val="24"/>
+                <w:szCs w:val="24"/>
+              </w:rPr>
+            </w:pPr>
+            <w:r>
+              <w:rPr>
+                <w:sz w:val="24"/>
+                <w:szCs w:val="24"/>
+                <w:lang w:val="en-US"/>
+              </w:rPr>
+              <w:t>python-</w:t>
+            </w:r>
+            <w:proofErr w:type="spellStart"/>
+            <w:r>
+              <w:rPr>
+                <w:sz w:val="24"/>
+                <w:szCs w:val="24"/>
+                <w:lang w:val="en-US"/>
+              </w:rPr>
+              <w:t>dateutil</w:t>
+            </w:r>
+            <w:proofErr w:type="spellEnd"/>
+          </w:p>
+        </w:tc>
+        <w:tc>
+          <w:tcPr>
+            <w:tcW w:w="2565" w:type="dxa"/>
+            <w:tcBorders>
+              <w:left w:val="single" w:sz="4" w:space="0" w:color="auto"/>
+            </w:tcBorders>
+            <w:shd w:val="clear" w:color="auto" w:fill="FFFFFF" w:themeFill="background1"/>
+          </w:tcPr>
+          <w:p>
+            <w:pPr>
+              <w:widowControl w:val="0"/>
+              <w:pBdr>
+                <w:top w:val="nil"/>
+                <w:left w:val="nil"/>
+                <w:bottom w:val="nil"/>
+                <w:right w:val="nil"/>
+                <w:between w:val="nil"/>
+              </w:pBdr>
+              <w:spacing w:line="360" w:lineRule="auto"/>
+              <w:rPr>
+                <w:sz w:val="24"/>
+                <w:szCs w:val="24"/>
+              </w:rPr>
+            </w:pPr>
+            <w:r>
+              <w:rPr>
+                <w:sz w:val="24"/>
+                <w:szCs w:val="24"/>
+                <w:lang w:val="en-US"/>
+              </w:rPr>
+              <w:t>2.9.0.post0</w:t>
+            </w:r>
+          </w:p>
+        </w:tc>
+      </w:tr>
+      <w:tr>
+        <w:tc>
+          <w:tcPr>
+            <w:tcW w:w="6465" w:type="dxa"/>
+            <w:tcBorders>
+              <w:right w:val="single" w:sz="4" w:space="0" w:color="auto"/>
+            </w:tcBorders>
+            <w:shd w:val="clear" w:color="auto" w:fill="FFFFFF" w:themeFill="background1"/>
+          </w:tcPr>
+          <w:p>
+            <w:pPr>
+              <w:widowControl w:val="0"/>
+              <w:pBdr>
+                <w:top w:val="nil"/>
+                <w:left w:val="nil"/>
+                <w:bottom w:val="nil"/>
+                <w:right w:val="nil"/>
+                <w:between w:val="nil"/>
+              </w:pBdr>
+              <w:spacing w:line="360" w:lineRule="auto"/>
+              <w:rPr>
+                <w:sz w:val="24"/>
+                <w:szCs w:val="24"/>
+              </w:rPr>
+            </w:pPr>
+            <w:r>
+              <w:rPr>
+                <w:sz w:val="24"/>
+                <w:szCs w:val="24"/>
+                <w:lang w:val="en-US"/>
+              </w:rPr>
+              <w:t>python-</w:t>
+            </w:r>
+            <w:proofErr w:type="spellStart"/>
+            <w:r>
+              <w:rPr>
+                <w:sz w:val="24"/>
+                <w:szCs w:val="24"/>
+                <w:lang w:val="en-US"/>
+              </w:rPr>
+              <w:t>dotenv</w:t>
+            </w:r>
+            <w:proofErr w:type="spellEnd"/>
+          </w:p>
+        </w:tc>
+        <w:tc>
+          <w:tcPr>
+            <w:tcW w:w="2565" w:type="dxa"/>
+            <w:tcBorders>
+              <w:left w:val="single" w:sz="4" w:space="0" w:color="auto"/>
+            </w:tcBorders>
+            <w:shd w:val="clear" w:color="auto" w:fill="FFFFFF" w:themeFill="background1"/>
+          </w:tcPr>
+          <w:p>
+            <w:pPr>
+              <w:widowControl w:val="0"/>
+              <w:pBdr>
+                <w:top w:val="nil"/>
+                <w:left w:val="nil"/>
+                <w:bottom w:val="nil"/>
+                <w:right w:val="nil"/>
+                <w:between w:val="nil"/>
+              </w:pBdr>
+              <w:spacing w:line="360" w:lineRule="auto"/>
+              <w:rPr>
+                <w:sz w:val="24"/>
+                <w:szCs w:val="24"/>
+              </w:rPr>
+            </w:pPr>
+            <w:r>
+              <w:rPr>
+                <w:sz w:val="24"/>
+                <w:szCs w:val="24"/>
+                <w:lang w:val="en-US"/>
+              </w:rPr>
+              <w:t>1.0.1</w:t>
+            </w:r>
+          </w:p>
+        </w:tc>
+      </w:tr>
+      <w:tr>
+        <w:tc>
+          <w:tcPr>
+            <w:tcW w:w="6465" w:type="dxa"/>
+            <w:tcBorders>
+              <w:right w:val="single" w:sz="4" w:space="0" w:color="auto"/>
+            </w:tcBorders>
+            <w:shd w:val="clear" w:color="auto" w:fill="FFFFFF" w:themeFill="background1"/>
+          </w:tcPr>
+          <w:p>
+            <w:pPr>
+              <w:widowControl w:val="0"/>
+              <w:pBdr>
+                <w:top w:val="nil"/>
+                <w:left w:val="nil"/>
+                <w:bottom w:val="nil"/>
+                <w:right w:val="nil"/>
+                <w:between w:val="nil"/>
+              </w:pBdr>
+              <w:spacing w:line="360" w:lineRule="auto"/>
+              <w:rPr>
+                <w:sz w:val="24"/>
+                <w:szCs w:val="24"/>
+              </w:rPr>
+            </w:pPr>
+            <w:proofErr w:type="spellStart"/>
+            <w:r>
+              <w:rPr>
+                <w:sz w:val="24"/>
+                <w:szCs w:val="24"/>
+                <w:lang w:val="en-US"/>
+              </w:rPr>
+              <w:t>pytz</w:t>
+            </w:r>
+            <w:proofErr w:type="spellEnd"/>
+          </w:p>
+        </w:tc>
+        <w:tc>
+          <w:tcPr>
+            <w:tcW w:w="2565" w:type="dxa"/>
+            <w:tcBorders>
+              <w:left w:val="single" w:sz="4" w:space="0" w:color="auto"/>
+            </w:tcBorders>
+            <w:shd w:val="clear" w:color="auto" w:fill="FFFFFF" w:themeFill="background1"/>
+          </w:tcPr>
+          <w:p>
+            <w:pPr>
+              <w:widowControl w:val="0"/>
+              <w:pBdr>
+                <w:top w:val="nil"/>
+                <w:left w:val="nil"/>
+                <w:bottom w:val="nil"/>
+                <w:right w:val="nil"/>
+                <w:between w:val="nil"/>
+              </w:pBdr>
+              <w:spacing w:line="360" w:lineRule="auto"/>
+              <w:rPr>
+                <w:sz w:val="24"/>
+                <w:szCs w:val="24"/>
+              </w:rPr>
+            </w:pPr>
+            <w:r>
+              <w:rPr>
+                <w:sz w:val="24"/>
+                <w:szCs w:val="24"/>
+                <w:lang w:val="en-US"/>
+              </w:rPr>
+              <w:t>2024.2</w:t>
+            </w:r>
+          </w:p>
+        </w:tc>
+      </w:tr>
+      <w:tr>
+        <w:tc>
+          <w:tcPr>
+            <w:tcW w:w="6465" w:type="dxa"/>
+            <w:tcBorders>
+              <w:right w:val="single" w:sz="4" w:space="0" w:color="auto"/>
+            </w:tcBorders>
+            <w:shd w:val="clear" w:color="auto" w:fill="FFFFFF" w:themeFill="background1"/>
+          </w:tcPr>
+          <w:p>
+            <w:pPr>
+              <w:widowControl w:val="0"/>
+              <w:pBdr>
+                <w:top w:val="nil"/>
+                <w:left w:val="nil"/>
+                <w:bottom w:val="nil"/>
+                <w:right w:val="nil"/>
+                <w:between w:val="nil"/>
+              </w:pBdr>
+              <w:spacing w:line="360" w:lineRule="auto"/>
+              <w:rPr>
+                <w:sz w:val="24"/>
+                <w:szCs w:val="24"/>
+              </w:rPr>
+            </w:pPr>
+            <w:r>
+              <w:rPr>
+                <w:sz w:val="24"/>
+                <w:szCs w:val="24"/>
+                <w:lang w:val="en-US"/>
+              </w:rPr>
+              <w:t>requests</w:t>
+            </w:r>
+          </w:p>
+        </w:tc>
+        <w:tc>
+          <w:tcPr>
+            <w:tcW w:w="2565" w:type="dxa"/>
+            <w:tcBorders>
+              <w:left w:val="single" w:sz="4" w:space="0" w:color="auto"/>
+            </w:tcBorders>
+            <w:shd w:val="clear" w:color="auto" w:fill="FFFFFF" w:themeFill="background1"/>
+          </w:tcPr>
+          <w:p>
+            <w:pPr>
+              <w:widowControl w:val="0"/>
+              <w:pBdr>
+                <w:top w:val="nil"/>
+                <w:left w:val="nil"/>
+                <w:bottom w:val="nil"/>
+                <w:right w:val="nil"/>
+                <w:between w:val="nil"/>
+              </w:pBdr>
+              <w:spacing w:line="360" w:lineRule="auto"/>
+              <w:rPr>
+                <w:sz w:val="24"/>
+                <w:szCs w:val="24"/>
+              </w:rPr>
+            </w:pPr>
+            <w:r>
+              <w:rPr>
+                <w:sz w:val="24"/>
+                <w:szCs w:val="24"/>
+                <w:lang w:val="en-US"/>
+              </w:rPr>
+              <w:t>2.32.3</w:t>
+            </w:r>
+          </w:p>
+        </w:tc>
+      </w:tr>
+      <w:tr>
+        <w:tc>
+          <w:tcPr>
+            <w:tcW w:w="6465" w:type="dxa"/>
+            <w:tcBorders>
+              <w:right w:val="single" w:sz="4" w:space="0" w:color="auto"/>
+            </w:tcBorders>
+            <w:shd w:val="clear" w:color="auto" w:fill="FFFFFF" w:themeFill="background1"/>
+          </w:tcPr>
+          <w:p>
+            <w:pPr>
+              <w:widowControl w:val="0"/>
+              <w:pBdr>
+                <w:top w:val="nil"/>
+                <w:left w:val="nil"/>
+                <w:bottom w:val="nil"/>
+                <w:right w:val="nil"/>
+                <w:between w:val="nil"/>
+              </w:pBdr>
+              <w:spacing w:line="360" w:lineRule="auto"/>
+              <w:rPr>
+                <w:sz w:val="24"/>
+                <w:szCs w:val="24"/>
+              </w:rPr>
+            </w:pPr>
+            <w:r>
+              <w:rPr>
+                <w:sz w:val="24"/>
+                <w:szCs w:val="24"/>
+                <w:lang w:val="en-US"/>
+              </w:rPr>
+              <w:t>scikit-learn</w:t>
+            </w:r>
+          </w:p>
+        </w:tc>
+        <w:tc>
+          <w:tcPr>
+            <w:tcW w:w="2565" w:type="dxa"/>
+            <w:tcBorders>
+              <w:left w:val="single" w:sz="4" w:space="0" w:color="auto"/>
+            </w:tcBorders>
+            <w:shd w:val="clear" w:color="auto" w:fill="FFFFFF" w:themeFill="background1"/>
+          </w:tcPr>
+          <w:p>
+            <w:pPr>
+              <w:widowControl w:val="0"/>
+              <w:pBdr>
+                <w:top w:val="nil"/>
+                <w:left w:val="nil"/>
+                <w:bottom w:val="nil"/>
+                <w:right w:val="nil"/>
+                <w:between w:val="nil"/>
+              </w:pBdr>
+              <w:spacing w:line="360" w:lineRule="auto"/>
+              <w:rPr>
+                <w:sz w:val="24"/>
+                <w:szCs w:val="24"/>
+              </w:rPr>
+            </w:pPr>
+            <w:r>
+              <w:rPr>
+                <w:sz w:val="24"/>
+                <w:szCs w:val="24"/>
+                <w:lang w:val="en-US"/>
+              </w:rPr>
+              <w:t>1.5.2</w:t>
+            </w:r>
+          </w:p>
+        </w:tc>
+      </w:tr>
+      <w:tr>
+        <w:tc>
+          <w:tcPr>
+            <w:tcW w:w="6465" w:type="dxa"/>
+            <w:tcBorders>
+              <w:right w:val="single" w:sz="4" w:space="0" w:color="auto"/>
+            </w:tcBorders>
+            <w:shd w:val="clear" w:color="auto" w:fill="FFFFFF" w:themeFill="background1"/>
+          </w:tcPr>
+          <w:p>
+            <w:pPr>
+              <w:widowControl w:val="0"/>
+              <w:pBdr>
+                <w:top w:val="nil"/>
+                <w:left w:val="nil"/>
+                <w:bottom w:val="nil"/>
+                <w:right w:val="nil"/>
+                <w:between w:val="nil"/>
+              </w:pBdr>
+              <w:spacing w:line="360" w:lineRule="auto"/>
+              <w:rPr>
+                <w:sz w:val="24"/>
+                <w:szCs w:val="24"/>
+              </w:rPr>
+            </w:pPr>
+            <w:proofErr w:type="spellStart"/>
+            <w:r>
+              <w:rPr>
+                <w:sz w:val="24"/>
+                <w:szCs w:val="24"/>
+                <w:lang w:val="en-US"/>
+              </w:rPr>
+              <w:t>scipy</w:t>
+            </w:r>
+            <w:proofErr w:type="spellEnd"/>
+          </w:p>
+        </w:tc>
+        <w:tc>
+          <w:tcPr>
+            <w:tcW w:w="2565" w:type="dxa"/>
+            <w:tcBorders>
+              <w:left w:val="single" w:sz="4" w:space="0" w:color="auto"/>
+            </w:tcBorders>
+            <w:shd w:val="clear" w:color="auto" w:fill="FFFFFF" w:themeFill="background1"/>
+          </w:tcPr>
+          <w:p>
+            <w:pPr>
+              <w:widowControl w:val="0"/>
+              <w:pBdr>
+                <w:top w:val="nil"/>
+                <w:left w:val="nil"/>
+                <w:bottom w:val="nil"/>
+                <w:right w:val="nil"/>
+                <w:between w:val="nil"/>
+              </w:pBdr>
+              <w:spacing w:line="360" w:lineRule="auto"/>
+              <w:rPr>
+                <w:sz w:val="24"/>
+                <w:szCs w:val="24"/>
+              </w:rPr>
+            </w:pPr>
+            <w:r>
+              <w:rPr>
+                <w:sz w:val="24"/>
+                <w:szCs w:val="24"/>
+                <w:lang w:val="en-US"/>
+              </w:rPr>
+              <w:t>1.14.1</w:t>
+            </w:r>
+          </w:p>
+        </w:tc>
+      </w:tr>
+      <w:tr>
+        <w:tc>
+          <w:tcPr>
+            <w:tcW w:w="6465" w:type="dxa"/>
+            <w:tcBorders>
+              <w:right w:val="single" w:sz="4" w:space="0" w:color="auto"/>
+            </w:tcBorders>
+            <w:shd w:val="clear" w:color="auto" w:fill="FFFFFF" w:themeFill="background1"/>
+          </w:tcPr>
+          <w:p>
+            <w:pPr>
+              <w:widowControl w:val="0"/>
+              <w:pBdr>
+                <w:top w:val="nil"/>
+                <w:left w:val="nil"/>
+                <w:bottom w:val="nil"/>
+                <w:right w:val="nil"/>
+                <w:between w:val="nil"/>
+              </w:pBdr>
+              <w:spacing w:line="360" w:lineRule="auto"/>
+              <w:rPr>
+                <w:sz w:val="24"/>
+                <w:szCs w:val="24"/>
+              </w:rPr>
+            </w:pPr>
+            <w:r>
+              <w:rPr>
+                <w:sz w:val="24"/>
+                <w:szCs w:val="24"/>
+                <w:lang w:val="en-US"/>
+              </w:rPr>
+              <w:t>six</w:t>
+            </w:r>
+          </w:p>
+        </w:tc>
+        <w:tc>
+          <w:tcPr>
+            <w:tcW w:w="2565" w:type="dxa"/>
+            <w:tcBorders>
+              <w:left w:val="single" w:sz="4" w:space="0" w:color="auto"/>
+            </w:tcBorders>
+            <w:shd w:val="clear" w:color="auto" w:fill="FFFFFF" w:themeFill="background1"/>
+          </w:tcPr>
+          <w:p>
+            <w:pPr>
+              <w:widowControl w:val="0"/>
+              <w:pBdr>
+                <w:top w:val="nil"/>
+                <w:left w:val="nil"/>
+                <w:bottom w:val="nil"/>
+                <w:right w:val="nil"/>
+                <w:between w:val="nil"/>
+              </w:pBdr>
+              <w:spacing w:line="360" w:lineRule="auto"/>
+              <w:rPr>
+                <w:sz w:val="24"/>
+                <w:szCs w:val="24"/>
+              </w:rPr>
+            </w:pPr>
+            <w:r>
+              <w:rPr>
+                <w:sz w:val="24"/>
+                <w:szCs w:val="24"/>
+                <w:lang w:val="en-US"/>
+              </w:rPr>
+              <w:t>1.16.0</w:t>
+            </w:r>
+          </w:p>
+        </w:tc>
+      </w:tr>
+      <w:tr>
+        <w:tc>
+          <w:tcPr>
+            <w:tcW w:w="6465" w:type="dxa"/>
+            <w:tcBorders>
+              <w:right w:val="single" w:sz="4" w:space="0" w:color="auto"/>
+            </w:tcBorders>
+            <w:shd w:val="clear" w:color="auto" w:fill="FFFFFF" w:themeFill="background1"/>
+          </w:tcPr>
+          <w:p>
+            <w:pPr>
+              <w:widowControl w:val="0"/>
+              <w:pBdr>
+                <w:top w:val="nil"/>
+                <w:left w:val="nil"/>
+                <w:bottom w:val="nil"/>
+                <w:right w:val="nil"/>
+                <w:between w:val="nil"/>
+              </w:pBdr>
+              <w:spacing w:line="360" w:lineRule="auto"/>
+              <w:rPr>
+                <w:sz w:val="24"/>
+                <w:szCs w:val="24"/>
+              </w:rPr>
+            </w:pPr>
+            <w:proofErr w:type="spellStart"/>
+            <w:r>
+              <w:rPr>
+                <w:sz w:val="24"/>
+                <w:szCs w:val="24"/>
+                <w:lang w:val="en-US"/>
+              </w:rPr>
+              <w:t>sqlparse</w:t>
+            </w:r>
+            <w:proofErr w:type="spellEnd"/>
+          </w:p>
+        </w:tc>
+        <w:tc>
+          <w:tcPr>
+            <w:tcW w:w="2565" w:type="dxa"/>
+            <w:tcBorders>
+              <w:left w:val="single" w:sz="4" w:space="0" w:color="auto"/>
+            </w:tcBorders>
+            <w:shd w:val="clear" w:color="auto" w:fill="FFFFFF" w:themeFill="background1"/>
+          </w:tcPr>
+          <w:p>
+            <w:pPr>
+              <w:widowControl w:val="0"/>
+              <w:pBdr>
+                <w:top w:val="nil"/>
+                <w:left w:val="nil"/>
+                <w:bottom w:val="nil"/>
+                <w:right w:val="nil"/>
+                <w:between w:val="nil"/>
+              </w:pBdr>
+              <w:spacing w:line="360" w:lineRule="auto"/>
+              <w:rPr>
+                <w:sz w:val="24"/>
+                <w:szCs w:val="24"/>
+              </w:rPr>
+            </w:pPr>
+            <w:r>
+              <w:rPr>
+                <w:sz w:val="24"/>
+                <w:szCs w:val="24"/>
+                <w:lang w:val="en-US"/>
+              </w:rPr>
+              <w:t>0.5.1</w:t>
+            </w:r>
+          </w:p>
+        </w:tc>
+      </w:tr>
+      <w:tr>
+        <w:tc>
+          <w:tcPr>
+            <w:tcW w:w="6465" w:type="dxa"/>
+            <w:tcBorders>
+              <w:right w:val="single" w:sz="4" w:space="0" w:color="auto"/>
+            </w:tcBorders>
+            <w:shd w:val="clear" w:color="auto" w:fill="FFFFFF" w:themeFill="background1"/>
+          </w:tcPr>
+          <w:p>
+            <w:pPr>
+              <w:widowControl w:val="0"/>
+              <w:pBdr>
+                <w:top w:val="nil"/>
+                <w:left w:val="nil"/>
+                <w:bottom w:val="nil"/>
+                <w:right w:val="nil"/>
+                <w:between w:val="nil"/>
+              </w:pBdr>
+              <w:spacing w:line="360" w:lineRule="auto"/>
+              <w:rPr>
+                <w:sz w:val="24"/>
+                <w:szCs w:val="24"/>
+              </w:rPr>
+            </w:pPr>
+            <w:proofErr w:type="spellStart"/>
+            <w:r>
+              <w:rPr>
+                <w:sz w:val="24"/>
+                <w:szCs w:val="24"/>
+                <w:lang w:val="en-US"/>
+              </w:rPr>
+              <w:t>threadpoolctl</w:t>
+            </w:r>
+            <w:proofErr w:type="spellEnd"/>
+          </w:p>
+        </w:tc>
+        <w:tc>
+          <w:tcPr>
+            <w:tcW w:w="2565" w:type="dxa"/>
+            <w:tcBorders>
+              <w:left w:val="single" w:sz="4" w:space="0" w:color="auto"/>
+            </w:tcBorders>
+            <w:shd w:val="clear" w:color="auto" w:fill="FFFFFF" w:themeFill="background1"/>
+          </w:tcPr>
+          <w:p>
+            <w:pPr>
+              <w:spacing w:line="360" w:lineRule="auto"/>
+              <w:jc w:val="both"/>
+              <w:rPr>
+                <w:sz w:val="24"/>
+                <w:szCs w:val="24"/>
+                <w:lang w:val="en-US"/>
+              </w:rPr>
+            </w:pPr>
+            <w:r>
+              <w:rPr>
+                <w:sz w:val="24"/>
+                <w:szCs w:val="24"/>
+                <w:lang w:val="en-US"/>
+              </w:rPr>
+              <w:t>3.5.0</w:t>
+            </w:r>
+          </w:p>
+        </w:tc>
+      </w:tr>
+      <w:tr>
+        <w:tc>
+          <w:tcPr>
+            <w:tcW w:w="6465" w:type="dxa"/>
+            <w:tcBorders>
+              <w:right w:val="single" w:sz="4" w:space="0" w:color="auto"/>
+            </w:tcBorders>
+            <w:shd w:val="clear" w:color="auto" w:fill="FFFFFF" w:themeFill="background1"/>
+          </w:tcPr>
+          <w:p>
+            <w:pPr>
+              <w:widowControl w:val="0"/>
+              <w:pBdr>
+                <w:top w:val="nil"/>
+                <w:left w:val="nil"/>
+                <w:bottom w:val="nil"/>
+                <w:right w:val="nil"/>
+                <w:between w:val="nil"/>
+              </w:pBdr>
+              <w:spacing w:line="360" w:lineRule="auto"/>
+              <w:rPr>
+                <w:sz w:val="24"/>
+                <w:szCs w:val="24"/>
+              </w:rPr>
+            </w:pPr>
+            <w:proofErr w:type="spellStart"/>
+            <w:r>
+              <w:rPr>
+                <w:sz w:val="24"/>
+                <w:szCs w:val="24"/>
+                <w:lang w:val="en-US"/>
+              </w:rPr>
+              <w:t>tzdata</w:t>
+            </w:r>
+            <w:proofErr w:type="spellEnd"/>
+          </w:p>
+        </w:tc>
+        <w:tc>
+          <w:tcPr>
+            <w:tcW w:w="2565" w:type="dxa"/>
+            <w:tcBorders>
+              <w:left w:val="single" w:sz="4" w:space="0" w:color="auto"/>
+            </w:tcBorders>
+            <w:shd w:val="clear" w:color="auto" w:fill="FFFFFF" w:themeFill="background1"/>
+          </w:tcPr>
+          <w:p>
+            <w:pPr>
+              <w:widowControl w:val="0"/>
+              <w:pBdr>
+                <w:top w:val="nil"/>
+                <w:left w:val="nil"/>
+                <w:bottom w:val="nil"/>
+                <w:right w:val="nil"/>
+                <w:between w:val="nil"/>
+              </w:pBdr>
+              <w:spacing w:line="360" w:lineRule="auto"/>
+              <w:rPr>
+                <w:sz w:val="24"/>
+                <w:szCs w:val="24"/>
+              </w:rPr>
+            </w:pPr>
+            <w:r>
+              <w:rPr>
+                <w:sz w:val="24"/>
+                <w:szCs w:val="24"/>
+                <w:lang w:val="en-US"/>
+              </w:rPr>
+              <w:t>2024.2</w:t>
+            </w:r>
+          </w:p>
+        </w:tc>
+      </w:tr>
+      <w:tr>
+        <w:tc>
+          <w:tcPr>
+            <w:tcW w:w="6465" w:type="dxa"/>
+            <w:tcBorders>
+              <w:right w:val="single" w:sz="4" w:space="0" w:color="auto"/>
+            </w:tcBorders>
+            <w:shd w:val="clear" w:color="auto" w:fill="FFFFFF" w:themeFill="background1"/>
+          </w:tcPr>
+          <w:p>
+            <w:pPr>
+              <w:widowControl w:val="0"/>
+              <w:pBdr>
+                <w:top w:val="nil"/>
+                <w:left w:val="nil"/>
+                <w:bottom w:val="nil"/>
+                <w:right w:val="nil"/>
+                <w:between w:val="nil"/>
+              </w:pBdr>
+              <w:spacing w:line="360" w:lineRule="auto"/>
+              <w:rPr>
+                <w:sz w:val="24"/>
+                <w:szCs w:val="24"/>
+              </w:rPr>
+            </w:pPr>
+            <w:r>
+              <w:rPr>
+                <w:sz w:val="24"/>
+                <w:szCs w:val="24"/>
+                <w:lang w:val="en-US"/>
+              </w:rPr>
+              <w:t>urllib3</w:t>
+            </w:r>
+          </w:p>
+        </w:tc>
+        <w:tc>
+          <w:tcPr>
+            <w:tcW w:w="2565" w:type="dxa"/>
+            <w:tcBorders>
+              <w:left w:val="single" w:sz="4" w:space="0" w:color="auto"/>
+            </w:tcBorders>
+            <w:shd w:val="clear" w:color="auto" w:fill="FFFFFF" w:themeFill="background1"/>
+          </w:tcPr>
+          <w:p>
+            <w:pPr>
+              <w:widowControl w:val="0"/>
+              <w:pBdr>
+                <w:top w:val="nil"/>
+                <w:left w:val="nil"/>
+                <w:bottom w:val="nil"/>
+                <w:right w:val="nil"/>
+                <w:between w:val="nil"/>
+              </w:pBdr>
+              <w:spacing w:line="360" w:lineRule="auto"/>
+              <w:rPr>
+                <w:sz w:val="24"/>
+                <w:szCs w:val="24"/>
+              </w:rPr>
+            </w:pPr>
+            <w:r>
+              <w:rPr>
+                <w:sz w:val="24"/>
+                <w:szCs w:val="24"/>
+                <w:lang w:val="en-US"/>
               </w:rPr>
               <w:t>2.2.3</w:t>
             </w:r>
@@ -2967,6 +3993,82 @@
           </w:p>
         </w:tc>
       </w:tr>
+      <w:tr>
+        <w:tc>
+          <w:tcPr>
+            <w:tcW w:w="6465" w:type="dxa"/>
+          </w:tcPr>
+          <w:p>
+            <w:pPr>
+              <w:widowControl w:val="0"/>
+              <w:pBdr>
+                <w:top w:val="nil"/>
+                <w:left w:val="nil"/>
+                <w:bottom w:val="nil"/>
+                <w:right w:val="nil"/>
+                <w:between w:val="nil"/>
+              </w:pBdr>
+              <w:spacing w:line="360" w:lineRule="auto"/>
+              <w:rPr>
+                <w:sz w:val="24"/>
+                <w:szCs w:val="24"/>
+              </w:rPr>
+            </w:pPr>
+            <w:proofErr w:type="spellStart"/>
+            <w:r>
+              <w:rPr>
+                <w:sz w:val="24"/>
+                <w:szCs w:val="24"/>
+              </w:rPr>
+              <w:t>t</w:t>
+            </w:r>
+            <w:r>
+              <w:rPr>
+                <w:sz w:val="24"/>
+                <w:szCs w:val="24"/>
+              </w:rPr>
+              <w:t>ele</w:t>
+            </w:r>
+            <w:r>
+              <w:rPr>
+                <w:sz w:val="24"/>
+                <w:szCs w:val="24"/>
+              </w:rPr>
+              <w:t>phony</w:t>
+            </w:r>
+            <w:proofErr w:type="spellEnd"/>
+          </w:p>
+        </w:tc>
+        <w:tc>
+          <w:tcPr>
+            <w:tcW w:w="2565" w:type="dxa"/>
+          </w:tcPr>
+          <w:p>
+            <w:pPr>
+              <w:widowControl w:val="0"/>
+              <w:pBdr>
+                <w:top w:val="nil"/>
+                <w:left w:val="nil"/>
+                <w:bottom w:val="nil"/>
+                <w:right w:val="nil"/>
+                <w:between w:val="nil"/>
+              </w:pBdr>
+              <w:spacing w:line="360" w:lineRule="auto"/>
+              <w:rPr>
+                <w:sz w:val="24"/>
+                <w:szCs w:val="24"/>
+              </w:rPr>
+            </w:pPr>
+            <w:r>
+              <w:rPr>
+                <w:sz w:val="24"/>
+                <w:szCs w:val="24"/>
+              </w:rPr>
+              <w:t>0.2.0</w:t>
+            </w:r>
+          </w:p>
+        </w:tc>
+      </w:tr>
     </w:tbl>
     <w:p>
       <w:pPr>
@@ -2993,6 +4095,7 @@
           <w:sz w:val="24"/>
           <w:szCs w:val="24"/>
         </w:rPr>
+        <w:lastRenderedPageBreak/>
         <w:t>Além disso, o front-</w:t>
       </w:r>
       <w:proofErr w:type="spellStart"/>
@@ -3330,7 +4433,6 @@
           <w:sz w:val="24"/>
           <w:szCs w:val="24"/>
         </w:rPr>
-        <w:lastRenderedPageBreak/>
         <w:t xml:space="preserve">Major: </w:t>
       </w:r>
       <w:r>
@@ -3616,6 +4718,17 @@
         </w:rPr>
         <w:t>.</w:t>
       </w:r>
+    </w:p>
+    <w:p>
+      <w:pPr>
+        <w:spacing w:line="360" w:lineRule="auto"/>
+        <w:ind w:firstLine="708"/>
+        <w:jc w:val="both"/>
+        <w:rPr>
+          <w:sz w:val="24"/>
+          <w:szCs w:val="24"/>
+        </w:rPr>
+      </w:pPr>
     </w:p>
     <w:p>
       <w:pPr>
@@ -3765,6 +4878,7 @@
                 <w:sz w:val="24"/>
                 <w:szCs w:val="24"/>
               </w:rPr>
+              <w:lastRenderedPageBreak/>
               <w:t>CHORE</w:t>
             </w:r>
           </w:p>
@@ -4525,7 +5639,6 @@
           <w:sz w:val="24"/>
           <w:szCs w:val="24"/>
         </w:rPr>
-        <w:lastRenderedPageBreak/>
         <w:t>Para solicitar mudanças no projeto</w:t>
       </w:r>
       <w:r>
@@ -4814,6 +5927,7 @@
           <w:sz w:val="24"/>
           <w:szCs w:val="24"/>
         </w:rPr>
+        <w:lastRenderedPageBreak/>
         <w:t xml:space="preserve">O gerenciamento de mudanças será realizado utilizando o </w:t>
       </w:r>
       <w:proofErr w:type="spellStart"/>
@@ -5332,7 +6446,6 @@
                 <w:sz w:val="24"/>
                 <w:szCs w:val="24"/>
               </w:rPr>
-              <w:lastRenderedPageBreak/>
               <w:t>30/09</w:t>
             </w:r>
           </w:p>
@@ -6352,7 +7465,6 @@
   <w:style w:type="character" w:default="1" w:styleId="Fontepargpadro">
     <w:name w:val="Default Paragraph Font"/>
     <w:uiPriority w:val="1"/>
-    <w:semiHidden/>
     <w:unhideWhenUsed/>
   </w:style>
   <w:style w:type="table" w:default="1" w:styleId="Tabelanormal">

</xml_diff>